<commit_message>
🧮🪙Finished coding the python script for calculating the mean, standard deviation, and probabilities
</commit_message>
<xml_diff>
--- a/Project Report Template.docx
+++ b/Project Report Template.docx
@@ -75,7 +75,53 @@
         <w:rPr>
           <w:rFonts w:ascii="Times New Roman" w:hAnsi="Times New Roman" w:cs="Times New Roman"/>
         </w:rPr>
-        <w:t>First Name:___________________________  Last Name: __________________________</w:t>
+        <w:t>First Name:__</w:t>
+      </w:r>
+      <w:r>
+        <w:rPr>
+          <w:rFonts w:ascii="Times New Roman" w:hAnsi="Times New Roman" w:cs="Times New Roman"/>
+          <w:u w:val="single"/>
+        </w:rPr>
+        <w:t>Bryan</w:t>
+      </w:r>
+      <w:r>
+        <w:rPr>
+          <w:rFonts w:ascii="Times New Roman" w:hAnsi="Times New Roman" w:cs="Times New Roman"/>
+          <w:u w:val="single"/>
+        </w:rPr>
+        <w:t xml:space="preserve"> </w:t>
+      </w:r>
+      <w:r>
+        <w:rPr>
+          <w:rFonts w:ascii="Times New Roman" w:hAnsi="Times New Roman" w:cs="Times New Roman"/>
+        </w:rPr>
+        <w:t>____________  Last Name: __________</w:t>
+      </w:r>
+      <w:r>
+        <w:rPr>
+          <w:rFonts w:ascii="Times New Roman" w:hAnsi="Times New Roman" w:cs="Times New Roman"/>
+          <w:u w:val="single"/>
+        </w:rPr>
+        <w:t xml:space="preserve"> </w:t>
+      </w:r>
+      <w:r>
+        <w:rPr>
+          <w:rFonts w:ascii="Times New Roman" w:hAnsi="Times New Roman" w:cs="Times New Roman"/>
+          <w:u w:val="single"/>
+        </w:rPr>
+        <w:t>Tineo Ccasani</w:t>
+      </w:r>
+      <w:r>
+        <w:rPr>
+          <w:rFonts w:ascii="Times New Roman" w:hAnsi="Times New Roman" w:cs="Times New Roman"/>
+        </w:rPr>
+        <w:t xml:space="preserve"> </w:t>
+      </w:r>
+      <w:r>
+        <w:rPr>
+          <w:rFonts w:ascii="Times New Roman" w:hAnsi="Times New Roman" w:cs="Times New Roman"/>
+        </w:rPr>
+        <w:t>________________</w:t>
       </w:r>
     </w:p>
     <w:p>
@@ -108,7 +154,33 @@
         <w:rPr>
           <w:rFonts w:ascii="Times New Roman" w:hAnsi="Times New Roman" w:cs="Times New Roman"/>
         </w:rPr>
-        <w:t>Student ID: ___________________________</w:t>
+        <w:t>Student ID: __</w:t>
+      </w:r>
+      <w:r>
+        <w:rPr>
+          <w:rFonts w:ascii="Times New Roman" w:hAnsi="Times New Roman" w:cs="Times New Roman"/>
+        </w:rPr>
+        <w:t>__</w:t>
+      </w:r>
+      <w:r>
+        <w:rPr>
+          <w:rFonts w:ascii="Times New Roman" w:hAnsi="Times New Roman" w:cs="Times New Roman"/>
+          <w:u w:val="single"/>
+        </w:rPr>
+        <w:t>0268</w:t>
+      </w:r>
+      <w:r>
+        <w:rPr>
+          <w:rFonts w:ascii="Times New Roman" w:hAnsi="Times New Roman" w:cs="Times New Roman"/>
+          <w:u w:val="single"/>
+        </w:rPr>
+        <w:t>50068</w:t>
+      </w:r>
+      <w:r>
+        <w:rPr>
+          <w:rFonts w:ascii="Times New Roman" w:hAnsi="Times New Roman" w:cs="Times New Roman"/>
+        </w:rPr>
+        <w:t>_____</w:t>
       </w:r>
     </w:p>
     <w:p>
@@ -192,7 +264,37 @@
           <w:sz w:val="24"/>
           <w:szCs w:val="24"/>
         </w:rPr>
-        <w:t>Sign ________________________            Date __________________________</w:t>
+        <w:t>Sign __</w:t>
+      </w:r>
+      <w:r>
+        <w:rPr>
+          <w:sz w:val="24"/>
+          <w:szCs w:val="24"/>
+          <w:u w:val="single"/>
+        </w:rPr>
+        <w:t>Bryan Tineo Ccasani</w:t>
+      </w:r>
+      <w:r>
+        <w:rPr>
+          <w:sz w:val="24"/>
+          <w:szCs w:val="24"/>
+        </w:rPr>
+        <w:t>_______            Date ___</w:t>
+      </w:r>
+      <w:r>
+        <w:rPr>
+          <w:sz w:val="24"/>
+          <w:szCs w:val="24"/>
+          <w:u w:val="single"/>
+        </w:rPr>
+        <w:t>May 6 2024</w:t>
+      </w:r>
+      <w:r>
+        <w:rPr>
+          <w:sz w:val="24"/>
+          <w:szCs w:val="24"/>
+        </w:rPr>
+        <w:t>___________</w:t>
       </w:r>
     </w:p>
     <w:p>
@@ -339,6 +441,12 @@
                 <w:rFonts w:ascii="Times New Roman" w:hAnsi="Times New Roman" w:cs="Times New Roman"/>
               </w:rPr>
             </w:pPr>
+            <w:r>
+              <w:rPr>
+                <w:rFonts w:ascii="Times New Roman" w:hAnsi="Times New Roman" w:cs="Times New Roman"/>
+              </w:rPr>
+              <w:t>$246235.04</w:t>
+            </w:r>
           </w:p>
         </w:tc>
       </w:tr>
@@ -375,6 +483,12 @@
                 <w:rFonts w:ascii="Times New Roman" w:hAnsi="Times New Roman" w:cs="Times New Roman"/>
               </w:rPr>
             </w:pPr>
+            <w:r>
+              <w:rPr>
+                <w:rFonts w:ascii="Times New Roman" w:hAnsi="Times New Roman" w:cs="Times New Roman"/>
+              </w:rPr>
+              <w:t>$364030.13</w:t>
+            </w:r>
           </w:p>
         </w:tc>
       </w:tr>
@@ -411,6 +525,12 @@
                 <w:rFonts w:ascii="Times New Roman" w:hAnsi="Times New Roman" w:cs="Times New Roman"/>
               </w:rPr>
             </w:pPr>
+            <w:r>
+              <w:rPr>
+                <w:rFonts w:ascii="Times New Roman" w:hAnsi="Times New Roman" w:cs="Times New Roman"/>
+              </w:rPr>
+              <w:t>$331657.47</w:t>
+            </w:r>
           </w:p>
         </w:tc>
       </w:tr>
@@ -447,6 +567,12 @@
                 <w:rFonts w:ascii="Times New Roman" w:hAnsi="Times New Roman" w:cs="Times New Roman"/>
               </w:rPr>
             </w:pPr>
+            <w:r>
+              <w:rPr>
+                <w:rFonts w:ascii="Times New Roman" w:hAnsi="Times New Roman" w:cs="Times New Roman"/>
+              </w:rPr>
+              <w:t>$345883.76</w:t>
+            </w:r>
           </w:p>
         </w:tc>
       </w:tr>
@@ -483,6 +609,12 @@
                 <w:rFonts w:ascii="Times New Roman" w:hAnsi="Times New Roman" w:cs="Times New Roman"/>
               </w:rPr>
             </w:pPr>
+            <w:r>
+              <w:rPr>
+                <w:rFonts w:ascii="Times New Roman" w:hAnsi="Times New Roman" w:cs="Times New Roman"/>
+              </w:rPr>
+              <w:t>$529887.73</w:t>
+            </w:r>
           </w:p>
         </w:tc>
       </w:tr>
@@ -556,155 +688,50 @@
     <w:p>
       <w:pPr>
         <w:pStyle w:val="Default"/>
-        <w:jc w:val="center"/>
         <w:rPr>
           <w:noProof/>
         </w:rPr>
       </w:pPr>
-    </w:p>
-    <w:p>
-      <w:pPr>
-        <w:pStyle w:val="Default"/>
-        <w:jc w:val="center"/>
+      <w:r>
         <w:rPr>
           <w:noProof/>
         </w:rPr>
-      </w:pPr>
-    </w:p>
-    <w:p>
-      <w:pPr>
-        <w:pStyle w:val="Default"/>
-        <w:jc w:val="center"/>
-        <w:rPr>
-          <w:noProof/>
-        </w:rPr>
-      </w:pPr>
-    </w:p>
-    <w:p>
-      <w:pPr>
-        <w:pStyle w:val="Default"/>
-        <w:jc w:val="center"/>
-        <w:rPr>
-          <w:rFonts w:ascii="Times New Roman" w:hAnsi="Times New Roman" w:cs="Times New Roman"/>
-        </w:rPr>
-      </w:pPr>
-    </w:p>
-    <w:p>
-      <w:pPr>
-        <w:pStyle w:val="Default"/>
-        <w:jc w:val="center"/>
-        <w:rPr>
-          <w:rFonts w:ascii="Times New Roman" w:hAnsi="Times New Roman" w:cs="Times New Roman"/>
-        </w:rPr>
-      </w:pPr>
-    </w:p>
-    <w:p>
-      <w:pPr>
-        <w:pStyle w:val="Default"/>
-        <w:jc w:val="center"/>
-        <w:rPr>
-          <w:rFonts w:ascii="Times New Roman" w:hAnsi="Times New Roman" w:cs="Times New Roman"/>
-        </w:rPr>
-      </w:pPr>
-    </w:p>
-    <w:p>
-      <w:pPr>
-        <w:pStyle w:val="Default"/>
-        <w:jc w:val="center"/>
-        <w:rPr>
-          <w:rFonts w:ascii="Times New Roman" w:hAnsi="Times New Roman" w:cs="Times New Roman"/>
-        </w:rPr>
-      </w:pPr>
-    </w:p>
-    <w:p>
-      <w:pPr>
-        <w:pStyle w:val="Default"/>
-        <w:jc w:val="center"/>
-        <w:rPr>
-          <w:rFonts w:ascii="Times New Roman" w:hAnsi="Times New Roman" w:cs="Times New Roman"/>
-        </w:rPr>
-      </w:pPr>
-    </w:p>
-    <w:p>
-      <w:pPr>
-        <w:pStyle w:val="Default"/>
-        <w:jc w:val="center"/>
-        <w:rPr>
-          <w:rFonts w:ascii="Times New Roman" w:hAnsi="Times New Roman" w:cs="Times New Roman"/>
-        </w:rPr>
-      </w:pPr>
-    </w:p>
-    <w:p>
-      <w:pPr>
-        <w:pStyle w:val="Default"/>
-        <w:jc w:val="center"/>
-        <w:rPr>
-          <w:rFonts w:ascii="Times New Roman" w:hAnsi="Times New Roman" w:cs="Times New Roman"/>
-        </w:rPr>
-      </w:pPr>
-    </w:p>
-    <w:p>
-      <w:pPr>
-        <w:pStyle w:val="Default"/>
-        <w:jc w:val="center"/>
-        <w:rPr>
-          <w:rFonts w:ascii="Times New Roman" w:hAnsi="Times New Roman" w:cs="Times New Roman"/>
-        </w:rPr>
-      </w:pPr>
-    </w:p>
-    <w:p>
-      <w:pPr>
-        <w:pStyle w:val="Default"/>
-        <w:jc w:val="center"/>
-        <w:rPr>
-          <w:rFonts w:ascii="Times New Roman" w:hAnsi="Times New Roman" w:cs="Times New Roman"/>
-        </w:rPr>
-      </w:pPr>
-    </w:p>
-    <w:p>
-      <w:pPr>
-        <w:pStyle w:val="Default"/>
-        <w:jc w:val="center"/>
-        <w:rPr>
-          <w:rFonts w:ascii="Times New Roman" w:hAnsi="Times New Roman" w:cs="Times New Roman"/>
-        </w:rPr>
-      </w:pPr>
-    </w:p>
-    <w:p>
-      <w:pPr>
-        <w:pStyle w:val="Default"/>
-        <w:jc w:val="center"/>
-        <w:rPr>
-          <w:rFonts w:ascii="Times New Roman" w:hAnsi="Times New Roman" w:cs="Times New Roman"/>
-        </w:rPr>
-      </w:pPr>
-    </w:p>
-    <w:p>
-      <w:pPr>
-        <w:pStyle w:val="Default"/>
-        <w:jc w:val="center"/>
-        <w:rPr>
-          <w:rFonts w:ascii="Times New Roman" w:hAnsi="Times New Roman" w:cs="Times New Roman"/>
-        </w:rPr>
-      </w:pPr>
-    </w:p>
-    <w:p>
-      <w:pPr>
-        <w:pStyle w:val="Default"/>
-        <w:jc w:val="center"/>
-        <w:rPr>
-          <w:rFonts w:ascii="Times New Roman" w:hAnsi="Times New Roman" w:cs="Times New Roman"/>
-        </w:rPr>
-      </w:pPr>
-    </w:p>
-    <w:p>
-      <w:pPr>
-        <w:pStyle w:val="Default"/>
-        <w:jc w:val="center"/>
-        <w:rPr>
-          <w:rFonts w:ascii="Times New Roman" w:hAnsi="Times New Roman" w:cs="Times New Roman"/>
-        </w:rPr>
-      </w:pPr>
+        <w:drawing>
+          <wp:inline distT="0" distB="0" distL="0" distR="0" wp14:anchorId="5FAF1E1F" wp14:editId="1105F0DA">
+            <wp:extent cx="5943600" cy="3049270"/>
+            <wp:effectExtent l="0" t="0" r="0" b="0"/>
+            <wp:docPr id="318763071" name="Picture 1" descr="A graph of blue bars&#10;&#10;Description automatically generated"/>
+            <wp:cNvGraphicFramePr>
+              <a:graphicFrameLocks xmlns:a="http://schemas.openxmlformats.org/drawingml/2006/main" noChangeAspect="1"/>
+            </wp:cNvGraphicFramePr>
+            <a:graphic xmlns:a="http://schemas.openxmlformats.org/drawingml/2006/main">
+              <a:graphicData uri="http://schemas.openxmlformats.org/drawingml/2006/picture">
+                <pic:pic xmlns:pic="http://schemas.openxmlformats.org/drawingml/2006/picture">
+                  <pic:nvPicPr>
+                    <pic:cNvPr id="318763071" name="Picture 1" descr="A graph of blue bars&#10;&#10;Description automatically generated"/>
+                    <pic:cNvPicPr/>
+                  </pic:nvPicPr>
+                  <pic:blipFill>
+                    <a:blip r:embed="rId6"/>
+                    <a:stretch>
+                      <a:fillRect/>
+                    </a:stretch>
+                  </pic:blipFill>
+                  <pic:spPr>
+                    <a:xfrm>
+                      <a:off x="0" y="0"/>
+                      <a:ext cx="5943600" cy="3049270"/>
+                    </a:xfrm>
+                    <a:prstGeom prst="rect">
+                      <a:avLst/>
+                    </a:prstGeom>
+                  </pic:spPr>
+                </pic:pic>
+              </a:graphicData>
+            </a:graphic>
+          </wp:inline>
+        </w:drawing>
+      </w:r>
     </w:p>
     <w:p>
       <w:pPr>
@@ -851,6 +878,12 @@
                 <w:rFonts w:ascii="Times New Roman" w:hAnsi="Times New Roman" w:cs="Times New Roman"/>
               </w:rPr>
             </w:pPr>
+            <w:r>
+              <w:rPr>
+                <w:rFonts w:ascii="Times New Roman" w:hAnsi="Times New Roman" w:cs="Times New Roman"/>
+              </w:rPr>
+              <w:t>$587961.37</w:t>
+            </w:r>
           </w:p>
         </w:tc>
       </w:tr>
@@ -887,6 +920,12 @@
                 <w:rFonts w:ascii="Times New Roman" w:hAnsi="Times New Roman" w:cs="Times New Roman"/>
               </w:rPr>
             </w:pPr>
+            <w:r>
+              <w:rPr>
+                <w:rFonts w:ascii="Times New Roman" w:hAnsi="Times New Roman" w:cs="Times New Roman"/>
+              </w:rPr>
+              <w:t>$978403.13</w:t>
+            </w:r>
           </w:p>
         </w:tc>
       </w:tr>
@@ -923,6 +962,12 @@
                 <w:rFonts w:ascii="Times New Roman" w:hAnsi="Times New Roman" w:cs="Times New Roman"/>
               </w:rPr>
             </w:pPr>
+            <w:r>
+              <w:rPr>
+                <w:rFonts w:ascii="Times New Roman" w:hAnsi="Times New Roman" w:cs="Times New Roman"/>
+              </w:rPr>
+              <w:t>$790797.63</w:t>
+            </w:r>
           </w:p>
         </w:tc>
       </w:tr>
@@ -959,6 +1004,12 @@
                 <w:rFonts w:ascii="Times New Roman" w:hAnsi="Times New Roman" w:cs="Times New Roman"/>
               </w:rPr>
             </w:pPr>
+            <w:r>
+              <w:rPr>
+                <w:rFonts w:ascii="Times New Roman" w:hAnsi="Times New Roman" w:cs="Times New Roman"/>
+              </w:rPr>
+              <w:t>$1242075.06</w:t>
+            </w:r>
           </w:p>
         </w:tc>
       </w:tr>
@@ -995,6 +1046,12 @@
                 <w:rFonts w:ascii="Times New Roman" w:hAnsi="Times New Roman" w:cs="Times New Roman"/>
               </w:rPr>
             </w:pPr>
+            <w:r>
+              <w:rPr>
+                <w:rFonts w:ascii="Times New Roman" w:hAnsi="Times New Roman" w:cs="Times New Roman"/>
+              </w:rPr>
+              <w:t>$2621786.65</w:t>
+            </w:r>
           </w:p>
         </w:tc>
       </w:tr>
@@ -1053,11 +1110,58 @@
     <w:p>
       <w:pPr>
         <w:pStyle w:val="Default"/>
-        <w:jc w:val="center"/>
         <w:rPr>
           <w:noProof/>
         </w:rPr>
       </w:pPr>
+    </w:p>
+    <w:p>
+      <w:pPr>
+        <w:pStyle w:val="Default"/>
+        <w:rPr>
+          <w:noProof/>
+        </w:rPr>
+      </w:pPr>
+      <w:r>
+        <w:rPr>
+          <w:noProof/>
+        </w:rPr>
+        <w:drawing>
+          <wp:inline distT="0" distB="0" distL="0" distR="0" wp14:anchorId="7A2C9E2B" wp14:editId="324B08A0">
+            <wp:extent cx="5943600" cy="3352800"/>
+            <wp:effectExtent l="0" t="0" r="0" b="0"/>
+            <wp:docPr id="242627278" name="Picture 1" descr="A graph of a number of blue bars&#10;&#10;Description automatically generated with medium confidence"/>
+            <wp:cNvGraphicFramePr>
+              <a:graphicFrameLocks xmlns:a="http://schemas.openxmlformats.org/drawingml/2006/main" noChangeAspect="1"/>
+            </wp:cNvGraphicFramePr>
+            <a:graphic xmlns:a="http://schemas.openxmlformats.org/drawingml/2006/main">
+              <a:graphicData uri="http://schemas.openxmlformats.org/drawingml/2006/picture">
+                <pic:pic xmlns:pic="http://schemas.openxmlformats.org/drawingml/2006/picture">
+                  <pic:nvPicPr>
+                    <pic:cNvPr id="242627278" name="Picture 1" descr="A graph of a number of blue bars&#10;&#10;Description automatically generated with medium confidence"/>
+                    <pic:cNvPicPr/>
+                  </pic:nvPicPr>
+                  <pic:blipFill>
+                    <a:blip r:embed="rId7"/>
+                    <a:stretch>
+                      <a:fillRect/>
+                    </a:stretch>
+                  </pic:blipFill>
+                  <pic:spPr>
+                    <a:xfrm>
+                      <a:off x="0" y="0"/>
+                      <a:ext cx="5943600" cy="3352800"/>
+                    </a:xfrm>
+                    <a:prstGeom prst="rect">
+                      <a:avLst/>
+                    </a:prstGeom>
+                  </pic:spPr>
+                </pic:pic>
+              </a:graphicData>
+            </a:graphic>
+          </wp:inline>
+        </w:drawing>
+      </w:r>
     </w:p>
     <w:p>
       <w:pPr>
@@ -1073,7 +1177,7 @@
         <w:pStyle w:val="Default"/>
         <w:jc w:val="center"/>
         <w:rPr>
-          <w:noProof/>
+          <w:rFonts w:ascii="Times New Roman" w:hAnsi="Times New Roman" w:cs="Times New Roman"/>
         </w:rPr>
       </w:pPr>
     </w:p>
@@ -1082,7 +1186,7 @@
         <w:pStyle w:val="Default"/>
         <w:jc w:val="center"/>
         <w:rPr>
-          <w:noProof/>
+          <w:rFonts w:ascii="Times New Roman" w:hAnsi="Times New Roman" w:cs="Times New Roman"/>
         </w:rPr>
       </w:pPr>
     </w:p>
@@ -1179,7 +1283,7 @@
     <w:p>
       <w:pPr>
         <w:pStyle w:val="Default"/>
-        <w:jc w:val="center"/>
+        <w:jc w:val="both"/>
         <w:rPr>
           <w:rFonts w:ascii="Times New Roman" w:hAnsi="Times New Roman" w:cs="Times New Roman"/>
         </w:rPr>
@@ -1188,178 +1292,7 @@
     <w:p>
       <w:pPr>
         <w:pStyle w:val="Default"/>
-        <w:jc w:val="center"/>
-        <w:rPr>
-          <w:rFonts w:ascii="Times New Roman" w:hAnsi="Times New Roman" w:cs="Times New Roman"/>
-        </w:rPr>
-      </w:pPr>
-    </w:p>
-    <w:p>
-      <w:pPr>
-        <w:pStyle w:val="Default"/>
-        <w:jc w:val="center"/>
-        <w:rPr>
-          <w:rFonts w:ascii="Times New Roman" w:hAnsi="Times New Roman" w:cs="Times New Roman"/>
-        </w:rPr>
-      </w:pPr>
-    </w:p>
-    <w:p>
-      <w:pPr>
-        <w:pStyle w:val="Default"/>
-        <w:jc w:val="center"/>
-        <w:rPr>
-          <w:rFonts w:ascii="Times New Roman" w:hAnsi="Times New Roman" w:cs="Times New Roman"/>
-        </w:rPr>
-      </w:pPr>
-    </w:p>
-    <w:p>
-      <w:pPr>
-        <w:pStyle w:val="Default"/>
-        <w:jc w:val="center"/>
-        <w:rPr>
-          <w:rFonts w:ascii="Times New Roman" w:hAnsi="Times New Roman" w:cs="Times New Roman"/>
-        </w:rPr>
-      </w:pPr>
-    </w:p>
-    <w:p>
-      <w:pPr>
-        <w:pStyle w:val="Default"/>
-        <w:jc w:val="center"/>
-        <w:rPr>
-          <w:rFonts w:ascii="Times New Roman" w:hAnsi="Times New Roman" w:cs="Times New Roman"/>
-        </w:rPr>
-      </w:pPr>
-    </w:p>
-    <w:p>
-      <w:pPr>
-        <w:pStyle w:val="Default"/>
-        <w:jc w:val="center"/>
-        <w:rPr>
-          <w:rFonts w:ascii="Times New Roman" w:hAnsi="Times New Roman" w:cs="Times New Roman"/>
-        </w:rPr>
-      </w:pPr>
-    </w:p>
-    <w:p>
-      <w:pPr>
-        <w:pStyle w:val="Default"/>
-        <w:jc w:val="center"/>
-        <w:rPr>
-          <w:rFonts w:ascii="Times New Roman" w:hAnsi="Times New Roman" w:cs="Times New Roman"/>
-        </w:rPr>
-      </w:pPr>
-    </w:p>
-    <w:p>
-      <w:pPr>
-        <w:pStyle w:val="Default"/>
-        <w:jc w:val="center"/>
-        <w:rPr>
-          <w:rFonts w:ascii="Times New Roman" w:hAnsi="Times New Roman" w:cs="Times New Roman"/>
-        </w:rPr>
-      </w:pPr>
-    </w:p>
-    <w:p>
-      <w:pPr>
-        <w:pStyle w:val="Default"/>
-        <w:jc w:val="center"/>
-        <w:rPr>
-          <w:rFonts w:ascii="Times New Roman" w:hAnsi="Times New Roman" w:cs="Times New Roman"/>
-        </w:rPr>
-      </w:pPr>
-    </w:p>
-    <w:p>
-      <w:pPr>
-        <w:pStyle w:val="Default"/>
-        <w:jc w:val="center"/>
-        <w:rPr>
-          <w:rFonts w:ascii="Times New Roman" w:hAnsi="Times New Roman" w:cs="Times New Roman"/>
-        </w:rPr>
-      </w:pPr>
-    </w:p>
-    <w:p>
-      <w:pPr>
-        <w:pStyle w:val="Default"/>
-        <w:jc w:val="center"/>
-        <w:rPr>
-          <w:rFonts w:ascii="Times New Roman" w:hAnsi="Times New Roman" w:cs="Times New Roman"/>
-        </w:rPr>
-      </w:pPr>
-    </w:p>
-    <w:p>
-      <w:pPr>
-        <w:pStyle w:val="Default"/>
-        <w:jc w:val="center"/>
-        <w:rPr>
-          <w:rFonts w:ascii="Times New Roman" w:hAnsi="Times New Roman" w:cs="Times New Roman"/>
-        </w:rPr>
-      </w:pPr>
-    </w:p>
-    <w:p>
-      <w:pPr>
-        <w:pStyle w:val="Default"/>
-        <w:jc w:val="center"/>
-        <w:rPr>
-          <w:rFonts w:ascii="Times New Roman" w:hAnsi="Times New Roman" w:cs="Times New Roman"/>
-        </w:rPr>
-      </w:pPr>
-    </w:p>
-    <w:p>
-      <w:pPr>
-        <w:pStyle w:val="Default"/>
-        <w:jc w:val="center"/>
-        <w:rPr>
-          <w:rFonts w:ascii="Times New Roman" w:hAnsi="Times New Roman" w:cs="Times New Roman"/>
-        </w:rPr>
-      </w:pPr>
-    </w:p>
-    <w:p>
-      <w:pPr>
-        <w:pStyle w:val="Default"/>
-        <w:jc w:val="center"/>
-        <w:rPr>
-          <w:rFonts w:ascii="Times New Roman" w:hAnsi="Times New Roman" w:cs="Times New Roman"/>
-        </w:rPr>
-      </w:pPr>
-    </w:p>
-    <w:p>
-      <w:pPr>
-        <w:pStyle w:val="Default"/>
-        <w:jc w:val="center"/>
-        <w:rPr>
-          <w:rFonts w:ascii="Times New Roman" w:hAnsi="Times New Roman" w:cs="Times New Roman"/>
-        </w:rPr>
-      </w:pPr>
-    </w:p>
-    <w:p>
-      <w:pPr>
-        <w:pStyle w:val="Default"/>
-        <w:jc w:val="center"/>
-        <w:rPr>
-          <w:rFonts w:ascii="Times New Roman" w:hAnsi="Times New Roman" w:cs="Times New Roman"/>
-        </w:rPr>
-      </w:pPr>
-    </w:p>
-    <w:p>
-      <w:pPr>
-        <w:pStyle w:val="Default"/>
-        <w:jc w:val="center"/>
-        <w:rPr>
-          <w:rFonts w:ascii="Times New Roman" w:hAnsi="Times New Roman" w:cs="Times New Roman"/>
-        </w:rPr>
-      </w:pPr>
-    </w:p>
-    <w:p>
-      <w:pPr>
-        <w:pStyle w:val="Default"/>
-        <w:jc w:val="center"/>
-        <w:rPr>
-          <w:rFonts w:ascii="Times New Roman" w:hAnsi="Times New Roman" w:cs="Times New Roman"/>
-        </w:rPr>
-      </w:pPr>
-    </w:p>
-    <w:p>
-      <w:pPr>
-        <w:pStyle w:val="Default"/>
-        <w:jc w:val="center"/>
+        <w:jc w:val="both"/>
         <w:rPr>
           <w:rFonts w:ascii="Times New Roman" w:hAnsi="Times New Roman" w:cs="Times New Roman"/>
         </w:rPr>
@@ -1507,6 +1440,12 @@
                 <w:rFonts w:ascii="Times New Roman" w:hAnsi="Times New Roman" w:cs="Times New Roman"/>
               </w:rPr>
             </w:pPr>
+            <w:r>
+              <w:rPr>
+                <w:rFonts w:ascii="Times New Roman" w:hAnsi="Times New Roman" w:cs="Times New Roman"/>
+              </w:rPr>
+              <w:t>18.31%</w:t>
+            </w:r>
           </w:p>
         </w:tc>
       </w:tr>
@@ -1543,6 +1482,12 @@
                 <w:rFonts w:ascii="Times New Roman" w:hAnsi="Times New Roman" w:cs="Times New Roman"/>
               </w:rPr>
             </w:pPr>
+            <w:r>
+              <w:rPr>
+                <w:rFonts w:ascii="Times New Roman" w:hAnsi="Times New Roman" w:cs="Times New Roman"/>
+              </w:rPr>
+              <w:t>28.60%</w:t>
+            </w:r>
           </w:p>
         </w:tc>
       </w:tr>
@@ -1579,6 +1524,12 @@
                 <w:rFonts w:ascii="Times New Roman" w:hAnsi="Times New Roman" w:cs="Times New Roman"/>
               </w:rPr>
             </w:pPr>
+            <w:r>
+              <w:rPr>
+                <w:rFonts w:ascii="Times New Roman" w:hAnsi="Times New Roman" w:cs="Times New Roman"/>
+              </w:rPr>
+              <w:t>22.02%</w:t>
+            </w:r>
           </w:p>
         </w:tc>
       </w:tr>
@@ -1615,6 +1566,12 @@
                 <w:rFonts w:ascii="Times New Roman" w:hAnsi="Times New Roman" w:cs="Times New Roman"/>
               </w:rPr>
             </w:pPr>
+            <w:r>
+              <w:rPr>
+                <w:rFonts w:ascii="Times New Roman" w:hAnsi="Times New Roman" w:cs="Times New Roman"/>
+              </w:rPr>
+              <w:t>22.66%</w:t>
+            </w:r>
           </w:p>
         </w:tc>
       </w:tr>
@@ -1651,6 +1608,12 @@
                 <w:rFonts w:ascii="Times New Roman" w:hAnsi="Times New Roman" w:cs="Times New Roman"/>
               </w:rPr>
             </w:pPr>
+            <w:r>
+              <w:rPr>
+                <w:rFonts w:ascii="Times New Roman" w:hAnsi="Times New Roman" w:cs="Times New Roman"/>
+              </w:rPr>
+              <w:t>25.80%</w:t>
+            </w:r>
           </w:p>
         </w:tc>
       </w:tr>
@@ -1735,6 +1698,46 @@
           <w:rFonts w:ascii="Times New Roman" w:hAnsi="Times New Roman" w:cs="Times New Roman"/>
         </w:rPr>
       </w:pPr>
+      <w:r>
+        <w:rPr>
+          <w:rFonts w:ascii="Times New Roman" w:hAnsi="Times New Roman" w:cs="Times New Roman"/>
+        </w:rPr>
+        <w:drawing>
+          <wp:inline distT="0" distB="0" distL="0" distR="0" wp14:anchorId="4C0DBA88" wp14:editId="01C24D65">
+            <wp:extent cx="5943600" cy="3103245"/>
+            <wp:effectExtent l="0" t="0" r="0" b="1905"/>
+            <wp:docPr id="2012356099" name="Picture 1" descr="A graph of blue bars&#10;&#10;Description automatically generated"/>
+            <wp:cNvGraphicFramePr>
+              <a:graphicFrameLocks xmlns:a="http://schemas.openxmlformats.org/drawingml/2006/main" noChangeAspect="1"/>
+            </wp:cNvGraphicFramePr>
+            <a:graphic xmlns:a="http://schemas.openxmlformats.org/drawingml/2006/main">
+              <a:graphicData uri="http://schemas.openxmlformats.org/drawingml/2006/picture">
+                <pic:pic xmlns:pic="http://schemas.openxmlformats.org/drawingml/2006/picture">
+                  <pic:nvPicPr>
+                    <pic:cNvPr id="2012356099" name="Picture 1" descr="A graph of blue bars&#10;&#10;Description automatically generated"/>
+                    <pic:cNvPicPr/>
+                  </pic:nvPicPr>
+                  <pic:blipFill>
+                    <a:blip r:embed="rId8"/>
+                    <a:stretch>
+                      <a:fillRect/>
+                    </a:stretch>
+                  </pic:blipFill>
+                  <pic:spPr>
+                    <a:xfrm>
+                      <a:off x="0" y="0"/>
+                      <a:ext cx="5943600" cy="3103245"/>
+                    </a:xfrm>
+                    <a:prstGeom prst="rect">
+                      <a:avLst/>
+                    </a:prstGeom>
+                  </pic:spPr>
+                </pic:pic>
+              </a:graphicData>
+            </a:graphic>
+          </wp:inline>
+        </w:drawing>
+      </w:r>
     </w:p>
     <w:p>
       <w:pPr>
@@ -1845,6 +1848,3607 @@
         <w:jc w:val="both"/>
         <w:rPr>
           <w:rFonts w:ascii="Times New Roman" w:hAnsi="Times New Roman" w:cs="Times New Roman"/>
+        </w:rPr>
+      </w:pPr>
+    </w:p>
+    <w:p>
+      <w:pPr>
+        <w:shd w:val="clear" w:color="auto" w:fill="000C18"/>
+        <w:spacing w:after="0" w:line="285" w:lineRule="atLeast"/>
+        <w:rPr>
+          <w:rFonts w:ascii="Consolas" w:eastAsia="Times New Roman" w:hAnsi="Consolas" w:cs="Times New Roman"/>
+          <w:color w:val="6688CC"/>
+          <w:sz w:val="21"/>
+          <w:szCs w:val="21"/>
+        </w:rPr>
+      </w:pPr>
+      <w:r>
+        <w:rPr>
+          <w:rFonts w:ascii="Consolas" w:eastAsia="Times New Roman" w:hAnsi="Consolas" w:cs="Times New Roman"/>
+          <w:color w:val="225588"/>
+          <w:sz w:val="21"/>
+          <w:szCs w:val="21"/>
+        </w:rPr>
+        <w:t>import</w:t>
+      </w:r>
+      <w:r>
+        <w:rPr>
+          <w:rFonts w:ascii="Consolas" w:eastAsia="Times New Roman" w:hAnsi="Consolas" w:cs="Times New Roman"/>
+          <w:color w:val="6688CC"/>
+          <w:sz w:val="21"/>
+          <w:szCs w:val="21"/>
+        </w:rPr>
+        <w:t xml:space="preserve"> </w:t>
+      </w:r>
+      <w:r>
+        <w:rPr>
+          <w:rFonts w:ascii="Consolas" w:eastAsia="Times New Roman" w:hAnsi="Consolas" w:cs="Times New Roman"/>
+          <w:color w:val="FFEEBB"/>
+          <w:sz w:val="21"/>
+          <w:szCs w:val="21"/>
+          <w:u w:val="single"/>
+        </w:rPr>
+        <w:t>numpy</w:t>
+      </w:r>
+      <w:r>
+        <w:rPr>
+          <w:rFonts w:ascii="Consolas" w:eastAsia="Times New Roman" w:hAnsi="Consolas" w:cs="Times New Roman"/>
+          <w:color w:val="6688CC"/>
+          <w:sz w:val="21"/>
+          <w:szCs w:val="21"/>
+        </w:rPr>
+        <w:t xml:space="preserve"> </w:t>
+      </w:r>
+      <w:r>
+        <w:rPr>
+          <w:rFonts w:ascii="Consolas" w:eastAsia="Times New Roman" w:hAnsi="Consolas" w:cs="Times New Roman"/>
+          <w:color w:val="225588"/>
+          <w:sz w:val="21"/>
+          <w:szCs w:val="21"/>
+        </w:rPr>
+        <w:t>as</w:t>
+      </w:r>
+      <w:r>
+        <w:rPr>
+          <w:rFonts w:ascii="Consolas" w:eastAsia="Times New Roman" w:hAnsi="Consolas" w:cs="Times New Roman"/>
+          <w:color w:val="6688CC"/>
+          <w:sz w:val="21"/>
+          <w:szCs w:val="21"/>
+        </w:rPr>
+        <w:t xml:space="preserve"> </w:t>
+      </w:r>
+      <w:r>
+        <w:rPr>
+          <w:rFonts w:ascii="Consolas" w:eastAsia="Times New Roman" w:hAnsi="Consolas" w:cs="Times New Roman"/>
+          <w:color w:val="FFEEBB"/>
+          <w:sz w:val="21"/>
+          <w:szCs w:val="21"/>
+          <w:u w:val="single"/>
+        </w:rPr>
+        <w:t>np</w:t>
+      </w:r>
+      <w:r>
+        <w:rPr>
+          <w:rFonts w:ascii="Consolas" w:eastAsia="Times New Roman" w:hAnsi="Consolas" w:cs="Times New Roman"/>
+          <w:color w:val="6688CC"/>
+          <w:sz w:val="21"/>
+          <w:szCs w:val="21"/>
+        </w:rPr>
+        <w:t xml:space="preserve">  </w:t>
+      </w:r>
+      <w:r>
+        <w:rPr>
+          <w:rFonts w:ascii="Consolas" w:eastAsia="Times New Roman" w:hAnsi="Consolas" w:cs="Times New Roman"/>
+          <w:color w:val="384887"/>
+          <w:sz w:val="21"/>
+          <w:szCs w:val="21"/>
+        </w:rPr>
+        <w:t># Importing numpy for numerical calculations</w:t>
+      </w:r>
+    </w:p>
+    <w:p>
+      <w:pPr>
+        <w:shd w:val="clear" w:color="auto" w:fill="000C18"/>
+        <w:spacing w:after="0" w:line="285" w:lineRule="atLeast"/>
+        <w:rPr>
+          <w:rFonts w:ascii="Consolas" w:eastAsia="Times New Roman" w:hAnsi="Consolas" w:cs="Times New Roman"/>
+          <w:color w:val="6688CC"/>
+          <w:sz w:val="21"/>
+          <w:szCs w:val="21"/>
+        </w:rPr>
+      </w:pPr>
+      <w:r>
+        <w:rPr>
+          <w:rFonts w:ascii="Consolas" w:eastAsia="Times New Roman" w:hAnsi="Consolas" w:cs="Times New Roman"/>
+          <w:color w:val="225588"/>
+          <w:sz w:val="21"/>
+          <w:szCs w:val="21"/>
+        </w:rPr>
+        <w:t>import</w:t>
+      </w:r>
+      <w:r>
+        <w:rPr>
+          <w:rFonts w:ascii="Consolas" w:eastAsia="Times New Roman" w:hAnsi="Consolas" w:cs="Times New Roman"/>
+          <w:color w:val="6688CC"/>
+          <w:sz w:val="21"/>
+          <w:szCs w:val="21"/>
+        </w:rPr>
+        <w:t xml:space="preserve"> </w:t>
+      </w:r>
+      <w:r>
+        <w:rPr>
+          <w:rFonts w:ascii="Consolas" w:eastAsia="Times New Roman" w:hAnsi="Consolas" w:cs="Times New Roman"/>
+          <w:color w:val="FFEEBB"/>
+          <w:sz w:val="21"/>
+          <w:szCs w:val="21"/>
+          <w:u w:val="single"/>
+        </w:rPr>
+        <w:t>matplotlib</w:t>
+      </w:r>
+      <w:r>
+        <w:rPr>
+          <w:rFonts w:ascii="Consolas" w:eastAsia="Times New Roman" w:hAnsi="Consolas" w:cs="Times New Roman"/>
+          <w:color w:val="6688CC"/>
+          <w:sz w:val="21"/>
+          <w:szCs w:val="21"/>
+        </w:rPr>
+        <w:t>.</w:t>
+      </w:r>
+      <w:r>
+        <w:rPr>
+          <w:rFonts w:ascii="Consolas" w:eastAsia="Times New Roman" w:hAnsi="Consolas" w:cs="Times New Roman"/>
+          <w:color w:val="FFEEBB"/>
+          <w:sz w:val="21"/>
+          <w:szCs w:val="21"/>
+          <w:u w:val="single"/>
+        </w:rPr>
+        <w:t>pyplot</w:t>
+      </w:r>
+      <w:r>
+        <w:rPr>
+          <w:rFonts w:ascii="Consolas" w:eastAsia="Times New Roman" w:hAnsi="Consolas" w:cs="Times New Roman"/>
+          <w:color w:val="6688CC"/>
+          <w:sz w:val="21"/>
+          <w:szCs w:val="21"/>
+        </w:rPr>
+        <w:t xml:space="preserve"> </w:t>
+      </w:r>
+      <w:r>
+        <w:rPr>
+          <w:rFonts w:ascii="Consolas" w:eastAsia="Times New Roman" w:hAnsi="Consolas" w:cs="Times New Roman"/>
+          <w:color w:val="225588"/>
+          <w:sz w:val="21"/>
+          <w:szCs w:val="21"/>
+        </w:rPr>
+        <w:t>as</w:t>
+      </w:r>
+      <w:r>
+        <w:rPr>
+          <w:rFonts w:ascii="Consolas" w:eastAsia="Times New Roman" w:hAnsi="Consolas" w:cs="Times New Roman"/>
+          <w:color w:val="6688CC"/>
+          <w:sz w:val="21"/>
+          <w:szCs w:val="21"/>
+        </w:rPr>
+        <w:t xml:space="preserve"> </w:t>
+      </w:r>
+      <w:r>
+        <w:rPr>
+          <w:rFonts w:ascii="Consolas" w:eastAsia="Times New Roman" w:hAnsi="Consolas" w:cs="Times New Roman"/>
+          <w:color w:val="FFEEBB"/>
+          <w:sz w:val="21"/>
+          <w:szCs w:val="21"/>
+          <w:u w:val="single"/>
+        </w:rPr>
+        <w:t>plt</w:t>
+      </w:r>
+      <w:r>
+        <w:rPr>
+          <w:rFonts w:ascii="Consolas" w:eastAsia="Times New Roman" w:hAnsi="Consolas" w:cs="Times New Roman"/>
+          <w:color w:val="6688CC"/>
+          <w:sz w:val="21"/>
+          <w:szCs w:val="21"/>
+        </w:rPr>
+        <w:t xml:space="preserve">  </w:t>
+      </w:r>
+      <w:r>
+        <w:rPr>
+          <w:rFonts w:ascii="Consolas" w:eastAsia="Times New Roman" w:hAnsi="Consolas" w:cs="Times New Roman"/>
+          <w:color w:val="384887"/>
+          <w:sz w:val="21"/>
+          <w:szCs w:val="21"/>
+        </w:rPr>
+        <w:t># Importing matplotlib for plotting graphs</w:t>
+      </w:r>
+    </w:p>
+    <w:p>
+      <w:pPr>
+        <w:shd w:val="clear" w:color="auto" w:fill="000C18"/>
+        <w:spacing w:after="0" w:line="285" w:lineRule="atLeast"/>
+        <w:rPr>
+          <w:rFonts w:ascii="Consolas" w:eastAsia="Times New Roman" w:hAnsi="Consolas" w:cs="Times New Roman"/>
+          <w:color w:val="6688CC"/>
+          <w:sz w:val="21"/>
+          <w:szCs w:val="21"/>
+        </w:rPr>
+      </w:pPr>
+      <w:r>
+        <w:rPr>
+          <w:rFonts w:ascii="Consolas" w:eastAsia="Times New Roman" w:hAnsi="Consolas" w:cs="Times New Roman"/>
+          <w:color w:val="225588"/>
+          <w:sz w:val="21"/>
+          <w:szCs w:val="21"/>
+        </w:rPr>
+        <w:t>import</w:t>
+      </w:r>
+      <w:r>
+        <w:rPr>
+          <w:rFonts w:ascii="Consolas" w:eastAsia="Times New Roman" w:hAnsi="Consolas" w:cs="Times New Roman"/>
+          <w:color w:val="6688CC"/>
+          <w:sz w:val="21"/>
+          <w:szCs w:val="21"/>
+        </w:rPr>
+        <w:t xml:space="preserve"> </w:t>
+      </w:r>
+      <w:r>
+        <w:rPr>
+          <w:rFonts w:ascii="Consolas" w:eastAsia="Times New Roman" w:hAnsi="Consolas" w:cs="Times New Roman"/>
+          <w:color w:val="FFEEBB"/>
+          <w:sz w:val="21"/>
+          <w:szCs w:val="21"/>
+          <w:u w:val="single"/>
+        </w:rPr>
+        <w:t>csv</w:t>
+      </w:r>
+      <w:r>
+        <w:rPr>
+          <w:rFonts w:ascii="Consolas" w:eastAsia="Times New Roman" w:hAnsi="Consolas" w:cs="Times New Roman"/>
+          <w:color w:val="6688CC"/>
+          <w:sz w:val="21"/>
+          <w:szCs w:val="21"/>
+        </w:rPr>
+        <w:t xml:space="preserve">  </w:t>
+      </w:r>
+      <w:r>
+        <w:rPr>
+          <w:rFonts w:ascii="Consolas" w:eastAsia="Times New Roman" w:hAnsi="Consolas" w:cs="Times New Roman"/>
+          <w:color w:val="384887"/>
+          <w:sz w:val="21"/>
+          <w:szCs w:val="21"/>
+        </w:rPr>
+        <w:t># Importing csv to handle CSV file operations</w:t>
+      </w:r>
+    </w:p>
+    <w:p>
+      <w:pPr>
+        <w:shd w:val="clear" w:color="auto" w:fill="000C18"/>
+        <w:spacing w:after="0" w:line="285" w:lineRule="atLeast"/>
+        <w:rPr>
+          <w:rFonts w:ascii="Consolas" w:eastAsia="Times New Roman" w:hAnsi="Consolas" w:cs="Times New Roman"/>
+          <w:color w:val="6688CC"/>
+          <w:sz w:val="21"/>
+          <w:szCs w:val="21"/>
+        </w:rPr>
+      </w:pPr>
+      <w:r>
+        <w:rPr>
+          <w:rFonts w:ascii="Consolas" w:eastAsia="Times New Roman" w:hAnsi="Consolas" w:cs="Times New Roman"/>
+          <w:color w:val="225588"/>
+          <w:sz w:val="21"/>
+          <w:szCs w:val="21"/>
+        </w:rPr>
+        <w:t>from</w:t>
+      </w:r>
+      <w:r>
+        <w:rPr>
+          <w:rFonts w:ascii="Consolas" w:eastAsia="Times New Roman" w:hAnsi="Consolas" w:cs="Times New Roman"/>
+          <w:color w:val="6688CC"/>
+          <w:sz w:val="21"/>
+          <w:szCs w:val="21"/>
+        </w:rPr>
+        <w:t xml:space="preserve"> </w:t>
+      </w:r>
+      <w:r>
+        <w:rPr>
+          <w:rFonts w:ascii="Consolas" w:eastAsia="Times New Roman" w:hAnsi="Consolas" w:cs="Times New Roman"/>
+          <w:color w:val="FFEEBB"/>
+          <w:sz w:val="21"/>
+          <w:szCs w:val="21"/>
+          <w:u w:val="single"/>
+        </w:rPr>
+        <w:t>collections</w:t>
+      </w:r>
+      <w:r>
+        <w:rPr>
+          <w:rFonts w:ascii="Consolas" w:eastAsia="Times New Roman" w:hAnsi="Consolas" w:cs="Times New Roman"/>
+          <w:color w:val="6688CC"/>
+          <w:sz w:val="21"/>
+          <w:szCs w:val="21"/>
+        </w:rPr>
+        <w:t xml:space="preserve"> </w:t>
+      </w:r>
+      <w:r>
+        <w:rPr>
+          <w:rFonts w:ascii="Consolas" w:eastAsia="Times New Roman" w:hAnsi="Consolas" w:cs="Times New Roman"/>
+          <w:color w:val="225588"/>
+          <w:sz w:val="21"/>
+          <w:szCs w:val="21"/>
+        </w:rPr>
+        <w:t>import</w:t>
+      </w:r>
+      <w:r>
+        <w:rPr>
+          <w:rFonts w:ascii="Consolas" w:eastAsia="Times New Roman" w:hAnsi="Consolas" w:cs="Times New Roman"/>
+          <w:color w:val="6688CC"/>
+          <w:sz w:val="21"/>
+          <w:szCs w:val="21"/>
+        </w:rPr>
+        <w:t xml:space="preserve"> </w:t>
+      </w:r>
+      <w:r>
+        <w:rPr>
+          <w:rFonts w:ascii="Consolas" w:eastAsia="Times New Roman" w:hAnsi="Consolas" w:cs="Times New Roman"/>
+          <w:color w:val="FFEEBB"/>
+          <w:sz w:val="21"/>
+          <w:szCs w:val="21"/>
+          <w:u w:val="single"/>
+        </w:rPr>
+        <w:t>defaultdict</w:t>
+      </w:r>
+      <w:r>
+        <w:rPr>
+          <w:rFonts w:ascii="Consolas" w:eastAsia="Times New Roman" w:hAnsi="Consolas" w:cs="Times New Roman"/>
+          <w:color w:val="6688CC"/>
+          <w:sz w:val="21"/>
+          <w:szCs w:val="21"/>
+        </w:rPr>
+        <w:t xml:space="preserve">  </w:t>
+      </w:r>
+      <w:r>
+        <w:rPr>
+          <w:rFonts w:ascii="Consolas" w:eastAsia="Times New Roman" w:hAnsi="Consolas" w:cs="Times New Roman"/>
+          <w:color w:val="384887"/>
+          <w:sz w:val="21"/>
+          <w:szCs w:val="21"/>
+        </w:rPr>
+        <w:t># Importing defaultdict for easier grouping of data by year</w:t>
+      </w:r>
+    </w:p>
+    <w:p>
+      <w:pPr>
+        <w:shd w:val="clear" w:color="auto" w:fill="000C18"/>
+        <w:spacing w:after="0" w:line="285" w:lineRule="atLeast"/>
+        <w:rPr>
+          <w:rFonts w:ascii="Consolas" w:eastAsia="Times New Roman" w:hAnsi="Consolas" w:cs="Times New Roman"/>
+          <w:color w:val="6688CC"/>
+          <w:sz w:val="21"/>
+          <w:szCs w:val="21"/>
+        </w:rPr>
+      </w:pPr>
+    </w:p>
+    <w:p>
+      <w:pPr>
+        <w:shd w:val="clear" w:color="auto" w:fill="000C18"/>
+        <w:spacing w:after="0" w:line="285" w:lineRule="atLeast"/>
+        <w:rPr>
+          <w:rFonts w:ascii="Consolas" w:eastAsia="Times New Roman" w:hAnsi="Consolas" w:cs="Times New Roman"/>
+          <w:color w:val="6688CC"/>
+          <w:sz w:val="21"/>
+          <w:szCs w:val="21"/>
+        </w:rPr>
+      </w:pPr>
+      <w:r>
+        <w:rPr>
+          <w:rFonts w:ascii="Consolas" w:eastAsia="Times New Roman" w:hAnsi="Consolas" w:cs="Times New Roman"/>
+          <w:color w:val="384887"/>
+          <w:sz w:val="21"/>
+          <w:szCs w:val="21"/>
+        </w:rPr>
+        <w:t># Function to load and process data from the CSV file</w:t>
+      </w:r>
+    </w:p>
+    <w:p>
+      <w:pPr>
+        <w:shd w:val="clear" w:color="auto" w:fill="000C18"/>
+        <w:spacing w:after="0" w:line="285" w:lineRule="atLeast"/>
+        <w:rPr>
+          <w:rFonts w:ascii="Consolas" w:eastAsia="Times New Roman" w:hAnsi="Consolas" w:cs="Times New Roman"/>
+          <w:color w:val="6688CC"/>
+          <w:sz w:val="21"/>
+          <w:szCs w:val="21"/>
+        </w:rPr>
+      </w:pPr>
+      <w:r>
+        <w:rPr>
+          <w:rFonts w:ascii="Consolas" w:eastAsia="Times New Roman" w:hAnsi="Consolas" w:cs="Times New Roman"/>
+          <w:i/>
+          <w:iCs/>
+          <w:color w:val="9966B8"/>
+          <w:sz w:val="21"/>
+          <w:szCs w:val="21"/>
+        </w:rPr>
+        <w:t>def</w:t>
+      </w:r>
+      <w:r>
+        <w:rPr>
+          <w:rFonts w:ascii="Consolas" w:eastAsia="Times New Roman" w:hAnsi="Consolas" w:cs="Times New Roman"/>
+          <w:color w:val="6688CC"/>
+          <w:sz w:val="21"/>
+          <w:szCs w:val="21"/>
+        </w:rPr>
+        <w:t xml:space="preserve"> </w:t>
+      </w:r>
+      <w:r>
+        <w:rPr>
+          <w:rFonts w:ascii="Consolas" w:eastAsia="Times New Roman" w:hAnsi="Consolas" w:cs="Times New Roman"/>
+          <w:color w:val="DDBB88"/>
+          <w:sz w:val="21"/>
+          <w:szCs w:val="21"/>
+        </w:rPr>
+        <w:t>load_data</w:t>
+      </w:r>
+      <w:r>
+        <w:rPr>
+          <w:rFonts w:ascii="Consolas" w:eastAsia="Times New Roman" w:hAnsi="Consolas" w:cs="Times New Roman"/>
+          <w:color w:val="6688CC"/>
+          <w:sz w:val="21"/>
+          <w:szCs w:val="21"/>
+        </w:rPr>
+        <w:t>(</w:t>
+      </w:r>
+      <w:r>
+        <w:rPr>
+          <w:rFonts w:ascii="Consolas" w:eastAsia="Times New Roman" w:hAnsi="Consolas" w:cs="Times New Roman"/>
+          <w:i/>
+          <w:iCs/>
+          <w:color w:val="2277FF"/>
+          <w:sz w:val="21"/>
+          <w:szCs w:val="21"/>
+        </w:rPr>
+        <w:t>filepath</w:t>
+      </w:r>
+      <w:r>
+        <w:rPr>
+          <w:rFonts w:ascii="Consolas" w:eastAsia="Times New Roman" w:hAnsi="Consolas" w:cs="Times New Roman"/>
+          <w:color w:val="6688CC"/>
+          <w:sz w:val="21"/>
+          <w:szCs w:val="21"/>
+        </w:rPr>
+        <w:t>):</w:t>
+      </w:r>
+    </w:p>
+    <w:p>
+      <w:pPr>
+        <w:shd w:val="clear" w:color="auto" w:fill="000C18"/>
+        <w:spacing w:after="0" w:line="285" w:lineRule="atLeast"/>
+        <w:rPr>
+          <w:rFonts w:ascii="Consolas" w:eastAsia="Times New Roman" w:hAnsi="Consolas" w:cs="Times New Roman"/>
+          <w:color w:val="6688CC"/>
+          <w:sz w:val="21"/>
+          <w:szCs w:val="21"/>
+        </w:rPr>
+      </w:pPr>
+      <w:r>
+        <w:rPr>
+          <w:rFonts w:ascii="Consolas" w:eastAsia="Times New Roman" w:hAnsi="Consolas" w:cs="Times New Roman"/>
+          <w:color w:val="6688CC"/>
+          <w:sz w:val="21"/>
+          <w:szCs w:val="21"/>
+        </w:rPr>
+        <w:t xml:space="preserve">    data </w:t>
+      </w:r>
+      <w:r>
+        <w:rPr>
+          <w:rFonts w:ascii="Consolas" w:eastAsia="Times New Roman" w:hAnsi="Consolas" w:cs="Times New Roman"/>
+          <w:color w:val="225588"/>
+          <w:sz w:val="21"/>
+          <w:szCs w:val="21"/>
+        </w:rPr>
+        <w:t>=</w:t>
+      </w:r>
+      <w:r>
+        <w:rPr>
+          <w:rFonts w:ascii="Consolas" w:eastAsia="Times New Roman" w:hAnsi="Consolas" w:cs="Times New Roman"/>
+          <w:color w:val="6688CC"/>
+          <w:sz w:val="21"/>
+          <w:szCs w:val="21"/>
+        </w:rPr>
+        <w:t xml:space="preserve"> </w:t>
+      </w:r>
+      <w:r>
+        <w:rPr>
+          <w:rFonts w:ascii="Consolas" w:eastAsia="Times New Roman" w:hAnsi="Consolas" w:cs="Times New Roman"/>
+          <w:color w:val="FFEEBB"/>
+          <w:sz w:val="21"/>
+          <w:szCs w:val="21"/>
+          <w:u w:val="single"/>
+        </w:rPr>
+        <w:t>defaultdict</w:t>
+      </w:r>
+      <w:r>
+        <w:rPr>
+          <w:rFonts w:ascii="Consolas" w:eastAsia="Times New Roman" w:hAnsi="Consolas" w:cs="Times New Roman"/>
+          <w:color w:val="6688CC"/>
+          <w:sz w:val="21"/>
+          <w:szCs w:val="21"/>
+        </w:rPr>
+        <w:t>(</w:t>
+      </w:r>
+      <w:r>
+        <w:rPr>
+          <w:rFonts w:ascii="Consolas" w:eastAsia="Times New Roman" w:hAnsi="Consolas" w:cs="Times New Roman"/>
+          <w:color w:val="FFEEBB"/>
+          <w:sz w:val="21"/>
+          <w:szCs w:val="21"/>
+          <w:u w:val="single"/>
+        </w:rPr>
+        <w:t>list</w:t>
+      </w:r>
+      <w:r>
+        <w:rPr>
+          <w:rFonts w:ascii="Consolas" w:eastAsia="Times New Roman" w:hAnsi="Consolas" w:cs="Times New Roman"/>
+          <w:color w:val="6688CC"/>
+          <w:sz w:val="21"/>
+          <w:szCs w:val="21"/>
+        </w:rPr>
+        <w:t>)  </w:t>
+      </w:r>
+      <w:r>
+        <w:rPr>
+          <w:rFonts w:ascii="Consolas" w:eastAsia="Times New Roman" w:hAnsi="Consolas" w:cs="Times New Roman"/>
+          <w:color w:val="384887"/>
+          <w:sz w:val="21"/>
+          <w:szCs w:val="21"/>
+        </w:rPr>
+        <w:t># Creating a default dictionary to group sale amounts by year</w:t>
+      </w:r>
+    </w:p>
+    <w:p>
+      <w:pPr>
+        <w:shd w:val="clear" w:color="auto" w:fill="000C18"/>
+        <w:spacing w:after="0" w:line="285" w:lineRule="atLeast"/>
+        <w:rPr>
+          <w:rFonts w:ascii="Consolas" w:eastAsia="Times New Roman" w:hAnsi="Consolas" w:cs="Times New Roman"/>
+          <w:color w:val="6688CC"/>
+          <w:sz w:val="21"/>
+          <w:szCs w:val="21"/>
+        </w:rPr>
+      </w:pPr>
+      <w:r>
+        <w:rPr>
+          <w:rFonts w:ascii="Consolas" w:eastAsia="Times New Roman" w:hAnsi="Consolas" w:cs="Times New Roman"/>
+          <w:color w:val="6688CC"/>
+          <w:sz w:val="21"/>
+          <w:szCs w:val="21"/>
+        </w:rPr>
+        <w:t xml:space="preserve">    </w:t>
+      </w:r>
+      <w:r>
+        <w:rPr>
+          <w:rFonts w:ascii="Consolas" w:eastAsia="Times New Roman" w:hAnsi="Consolas" w:cs="Times New Roman"/>
+          <w:color w:val="225588"/>
+          <w:sz w:val="21"/>
+          <w:szCs w:val="21"/>
+        </w:rPr>
+        <w:t>with</w:t>
+      </w:r>
+      <w:r>
+        <w:rPr>
+          <w:rFonts w:ascii="Consolas" w:eastAsia="Times New Roman" w:hAnsi="Consolas" w:cs="Times New Roman"/>
+          <w:color w:val="6688CC"/>
+          <w:sz w:val="21"/>
+          <w:szCs w:val="21"/>
+        </w:rPr>
+        <w:t xml:space="preserve"> </w:t>
+      </w:r>
+      <w:r>
+        <w:rPr>
+          <w:rFonts w:ascii="Consolas" w:eastAsia="Times New Roman" w:hAnsi="Consolas" w:cs="Times New Roman"/>
+          <w:color w:val="DDBB88"/>
+          <w:sz w:val="21"/>
+          <w:szCs w:val="21"/>
+        </w:rPr>
+        <w:t>open</w:t>
+      </w:r>
+      <w:r>
+        <w:rPr>
+          <w:rFonts w:ascii="Consolas" w:eastAsia="Times New Roman" w:hAnsi="Consolas" w:cs="Times New Roman"/>
+          <w:color w:val="6688CC"/>
+          <w:sz w:val="21"/>
+          <w:szCs w:val="21"/>
+        </w:rPr>
+        <w:t>(</w:t>
+      </w:r>
+      <w:r>
+        <w:rPr>
+          <w:rFonts w:ascii="Consolas" w:eastAsia="Times New Roman" w:hAnsi="Consolas" w:cs="Times New Roman"/>
+          <w:i/>
+          <w:iCs/>
+          <w:color w:val="2277FF"/>
+          <w:sz w:val="21"/>
+          <w:szCs w:val="21"/>
+        </w:rPr>
+        <w:t>filepath</w:t>
+      </w:r>
+      <w:r>
+        <w:rPr>
+          <w:rFonts w:ascii="Consolas" w:eastAsia="Times New Roman" w:hAnsi="Consolas" w:cs="Times New Roman"/>
+          <w:color w:val="6688CC"/>
+          <w:sz w:val="21"/>
+          <w:szCs w:val="21"/>
+        </w:rPr>
+        <w:t xml:space="preserve">, </w:t>
+      </w:r>
+      <w:r>
+        <w:rPr>
+          <w:rFonts w:ascii="Consolas" w:eastAsia="Times New Roman" w:hAnsi="Consolas" w:cs="Times New Roman"/>
+          <w:color w:val="22AA44"/>
+          <w:sz w:val="21"/>
+          <w:szCs w:val="21"/>
+        </w:rPr>
+        <w:t>'r'</w:t>
+      </w:r>
+      <w:r>
+        <w:rPr>
+          <w:rFonts w:ascii="Consolas" w:eastAsia="Times New Roman" w:hAnsi="Consolas" w:cs="Times New Roman"/>
+          <w:color w:val="6688CC"/>
+          <w:sz w:val="21"/>
+          <w:szCs w:val="21"/>
+        </w:rPr>
+        <w:t xml:space="preserve">) </w:t>
+      </w:r>
+      <w:r>
+        <w:rPr>
+          <w:rFonts w:ascii="Consolas" w:eastAsia="Times New Roman" w:hAnsi="Consolas" w:cs="Times New Roman"/>
+          <w:color w:val="225588"/>
+          <w:sz w:val="21"/>
+          <w:szCs w:val="21"/>
+        </w:rPr>
+        <w:t>as</w:t>
+      </w:r>
+      <w:r>
+        <w:rPr>
+          <w:rFonts w:ascii="Consolas" w:eastAsia="Times New Roman" w:hAnsi="Consolas" w:cs="Times New Roman"/>
+          <w:color w:val="6688CC"/>
+          <w:sz w:val="21"/>
+          <w:szCs w:val="21"/>
+        </w:rPr>
+        <w:t xml:space="preserve"> file:  </w:t>
+      </w:r>
+      <w:r>
+        <w:rPr>
+          <w:rFonts w:ascii="Consolas" w:eastAsia="Times New Roman" w:hAnsi="Consolas" w:cs="Times New Roman"/>
+          <w:color w:val="384887"/>
+          <w:sz w:val="21"/>
+          <w:szCs w:val="21"/>
+        </w:rPr>
+        <w:t># Opening the CSV file in read mode</w:t>
+      </w:r>
+    </w:p>
+    <w:p>
+      <w:pPr>
+        <w:shd w:val="clear" w:color="auto" w:fill="000C18"/>
+        <w:spacing w:after="0" w:line="285" w:lineRule="atLeast"/>
+        <w:rPr>
+          <w:rFonts w:ascii="Consolas" w:eastAsia="Times New Roman" w:hAnsi="Consolas" w:cs="Times New Roman"/>
+          <w:color w:val="6688CC"/>
+          <w:sz w:val="21"/>
+          <w:szCs w:val="21"/>
+        </w:rPr>
+      </w:pPr>
+      <w:r>
+        <w:rPr>
+          <w:rFonts w:ascii="Consolas" w:eastAsia="Times New Roman" w:hAnsi="Consolas" w:cs="Times New Roman"/>
+          <w:color w:val="6688CC"/>
+          <w:sz w:val="21"/>
+          <w:szCs w:val="21"/>
+        </w:rPr>
+        <w:t xml:space="preserve">        csv_reader </w:t>
+      </w:r>
+      <w:r>
+        <w:rPr>
+          <w:rFonts w:ascii="Consolas" w:eastAsia="Times New Roman" w:hAnsi="Consolas" w:cs="Times New Roman"/>
+          <w:color w:val="225588"/>
+          <w:sz w:val="21"/>
+          <w:szCs w:val="21"/>
+        </w:rPr>
+        <w:t>=</w:t>
+      </w:r>
+      <w:r>
+        <w:rPr>
+          <w:rFonts w:ascii="Consolas" w:eastAsia="Times New Roman" w:hAnsi="Consolas" w:cs="Times New Roman"/>
+          <w:color w:val="6688CC"/>
+          <w:sz w:val="21"/>
+          <w:szCs w:val="21"/>
+        </w:rPr>
+        <w:t xml:space="preserve"> </w:t>
+      </w:r>
+      <w:r>
+        <w:rPr>
+          <w:rFonts w:ascii="Consolas" w:eastAsia="Times New Roman" w:hAnsi="Consolas" w:cs="Times New Roman"/>
+          <w:color w:val="FFEEBB"/>
+          <w:sz w:val="21"/>
+          <w:szCs w:val="21"/>
+          <w:u w:val="single"/>
+        </w:rPr>
+        <w:t>csv</w:t>
+      </w:r>
+      <w:r>
+        <w:rPr>
+          <w:rFonts w:ascii="Consolas" w:eastAsia="Times New Roman" w:hAnsi="Consolas" w:cs="Times New Roman"/>
+          <w:color w:val="6688CC"/>
+          <w:sz w:val="21"/>
+          <w:szCs w:val="21"/>
+        </w:rPr>
+        <w:t>.</w:t>
+      </w:r>
+      <w:r>
+        <w:rPr>
+          <w:rFonts w:ascii="Consolas" w:eastAsia="Times New Roman" w:hAnsi="Consolas" w:cs="Times New Roman"/>
+          <w:color w:val="FFEEBB"/>
+          <w:sz w:val="21"/>
+          <w:szCs w:val="21"/>
+          <w:u w:val="single"/>
+        </w:rPr>
+        <w:t>DictReader</w:t>
+      </w:r>
+      <w:r>
+        <w:rPr>
+          <w:rFonts w:ascii="Consolas" w:eastAsia="Times New Roman" w:hAnsi="Consolas" w:cs="Times New Roman"/>
+          <w:color w:val="6688CC"/>
+          <w:sz w:val="21"/>
+          <w:szCs w:val="21"/>
+        </w:rPr>
+        <w:t>(file)  </w:t>
+      </w:r>
+      <w:r>
+        <w:rPr>
+          <w:rFonts w:ascii="Consolas" w:eastAsia="Times New Roman" w:hAnsi="Consolas" w:cs="Times New Roman"/>
+          <w:color w:val="384887"/>
+          <w:sz w:val="21"/>
+          <w:szCs w:val="21"/>
+        </w:rPr>
+        <w:t># Creating a CSV reader object that reads the file as a dictionary</w:t>
+      </w:r>
+    </w:p>
+    <w:p>
+      <w:pPr>
+        <w:shd w:val="clear" w:color="auto" w:fill="000C18"/>
+        <w:spacing w:after="0" w:line="285" w:lineRule="atLeast"/>
+        <w:rPr>
+          <w:rFonts w:ascii="Consolas" w:eastAsia="Times New Roman" w:hAnsi="Consolas" w:cs="Times New Roman"/>
+          <w:color w:val="6688CC"/>
+          <w:sz w:val="21"/>
+          <w:szCs w:val="21"/>
+        </w:rPr>
+      </w:pPr>
+      <w:r>
+        <w:rPr>
+          <w:rFonts w:ascii="Consolas" w:eastAsia="Times New Roman" w:hAnsi="Consolas" w:cs="Times New Roman"/>
+          <w:color w:val="6688CC"/>
+          <w:sz w:val="21"/>
+          <w:szCs w:val="21"/>
+        </w:rPr>
+        <w:t xml:space="preserve">        </w:t>
+      </w:r>
+      <w:r>
+        <w:rPr>
+          <w:rFonts w:ascii="Consolas" w:eastAsia="Times New Roman" w:hAnsi="Consolas" w:cs="Times New Roman"/>
+          <w:color w:val="225588"/>
+          <w:sz w:val="21"/>
+          <w:szCs w:val="21"/>
+        </w:rPr>
+        <w:t>for</w:t>
+      </w:r>
+      <w:r>
+        <w:rPr>
+          <w:rFonts w:ascii="Consolas" w:eastAsia="Times New Roman" w:hAnsi="Consolas" w:cs="Times New Roman"/>
+          <w:color w:val="6688CC"/>
+          <w:sz w:val="21"/>
+          <w:szCs w:val="21"/>
+        </w:rPr>
+        <w:t xml:space="preserve"> row </w:t>
+      </w:r>
+      <w:r>
+        <w:rPr>
+          <w:rFonts w:ascii="Consolas" w:eastAsia="Times New Roman" w:hAnsi="Consolas" w:cs="Times New Roman"/>
+          <w:color w:val="9966B8"/>
+          <w:sz w:val="21"/>
+          <w:szCs w:val="21"/>
+        </w:rPr>
+        <w:t>in</w:t>
+      </w:r>
+      <w:r>
+        <w:rPr>
+          <w:rFonts w:ascii="Consolas" w:eastAsia="Times New Roman" w:hAnsi="Consolas" w:cs="Times New Roman"/>
+          <w:color w:val="6688CC"/>
+          <w:sz w:val="21"/>
+          <w:szCs w:val="21"/>
+        </w:rPr>
+        <w:t xml:space="preserve"> csv_reader:  </w:t>
+      </w:r>
+      <w:r>
+        <w:rPr>
+          <w:rFonts w:ascii="Consolas" w:eastAsia="Times New Roman" w:hAnsi="Consolas" w:cs="Times New Roman"/>
+          <w:color w:val="384887"/>
+          <w:sz w:val="21"/>
+          <w:szCs w:val="21"/>
+        </w:rPr>
+        <w:t># Looping through each row in the CSV file</w:t>
+      </w:r>
+    </w:p>
+    <w:p>
+      <w:pPr>
+        <w:shd w:val="clear" w:color="auto" w:fill="000C18"/>
+        <w:spacing w:after="0" w:line="285" w:lineRule="atLeast"/>
+        <w:rPr>
+          <w:rFonts w:ascii="Consolas" w:eastAsia="Times New Roman" w:hAnsi="Consolas" w:cs="Times New Roman"/>
+          <w:color w:val="6688CC"/>
+          <w:sz w:val="21"/>
+          <w:szCs w:val="21"/>
+        </w:rPr>
+      </w:pPr>
+      <w:r>
+        <w:rPr>
+          <w:rFonts w:ascii="Consolas" w:eastAsia="Times New Roman" w:hAnsi="Consolas" w:cs="Times New Roman"/>
+          <w:color w:val="6688CC"/>
+          <w:sz w:val="21"/>
+          <w:szCs w:val="21"/>
+        </w:rPr>
+        <w:t xml:space="preserve">            year </w:t>
+      </w:r>
+      <w:r>
+        <w:rPr>
+          <w:rFonts w:ascii="Consolas" w:eastAsia="Times New Roman" w:hAnsi="Consolas" w:cs="Times New Roman"/>
+          <w:color w:val="225588"/>
+          <w:sz w:val="21"/>
+          <w:szCs w:val="21"/>
+        </w:rPr>
+        <w:t>=</w:t>
+      </w:r>
+      <w:r>
+        <w:rPr>
+          <w:rFonts w:ascii="Consolas" w:eastAsia="Times New Roman" w:hAnsi="Consolas" w:cs="Times New Roman"/>
+          <w:color w:val="6688CC"/>
+          <w:sz w:val="21"/>
+          <w:szCs w:val="21"/>
+        </w:rPr>
+        <w:t xml:space="preserve"> </w:t>
+      </w:r>
+      <w:r>
+        <w:rPr>
+          <w:rFonts w:ascii="Consolas" w:eastAsia="Times New Roman" w:hAnsi="Consolas" w:cs="Times New Roman"/>
+          <w:color w:val="FFEEBB"/>
+          <w:sz w:val="21"/>
+          <w:szCs w:val="21"/>
+          <w:u w:val="single"/>
+        </w:rPr>
+        <w:t>int</w:t>
+      </w:r>
+      <w:r>
+        <w:rPr>
+          <w:rFonts w:ascii="Consolas" w:eastAsia="Times New Roman" w:hAnsi="Consolas" w:cs="Times New Roman"/>
+          <w:color w:val="6688CC"/>
+          <w:sz w:val="21"/>
+          <w:szCs w:val="21"/>
+        </w:rPr>
+        <w:t>(row[</w:t>
+      </w:r>
+      <w:r>
+        <w:rPr>
+          <w:rFonts w:ascii="Consolas" w:eastAsia="Times New Roman" w:hAnsi="Consolas" w:cs="Times New Roman"/>
+          <w:color w:val="22AA44"/>
+          <w:sz w:val="21"/>
+          <w:szCs w:val="21"/>
+        </w:rPr>
+        <w:t>'List Year'</w:t>
+      </w:r>
+      <w:r>
+        <w:rPr>
+          <w:rFonts w:ascii="Consolas" w:eastAsia="Times New Roman" w:hAnsi="Consolas" w:cs="Times New Roman"/>
+          <w:color w:val="6688CC"/>
+          <w:sz w:val="21"/>
+          <w:szCs w:val="21"/>
+        </w:rPr>
+        <w:t>])  </w:t>
+      </w:r>
+      <w:r>
+        <w:rPr>
+          <w:rFonts w:ascii="Consolas" w:eastAsia="Times New Roman" w:hAnsi="Consolas" w:cs="Times New Roman"/>
+          <w:color w:val="384887"/>
+          <w:sz w:val="21"/>
+          <w:szCs w:val="21"/>
+        </w:rPr>
+        <w:t># Converting the year from string to integer</w:t>
+      </w:r>
+    </w:p>
+    <w:p>
+      <w:pPr>
+        <w:shd w:val="clear" w:color="auto" w:fill="000C18"/>
+        <w:spacing w:after="0" w:line="285" w:lineRule="atLeast"/>
+        <w:rPr>
+          <w:rFonts w:ascii="Consolas" w:eastAsia="Times New Roman" w:hAnsi="Consolas" w:cs="Times New Roman"/>
+          <w:color w:val="6688CC"/>
+          <w:sz w:val="21"/>
+          <w:szCs w:val="21"/>
+        </w:rPr>
+      </w:pPr>
+      <w:r>
+        <w:rPr>
+          <w:rFonts w:ascii="Consolas" w:eastAsia="Times New Roman" w:hAnsi="Consolas" w:cs="Times New Roman"/>
+          <w:color w:val="6688CC"/>
+          <w:sz w:val="21"/>
+          <w:szCs w:val="21"/>
+        </w:rPr>
+        <w:t xml:space="preserve">            sale_amount </w:t>
+      </w:r>
+      <w:r>
+        <w:rPr>
+          <w:rFonts w:ascii="Consolas" w:eastAsia="Times New Roman" w:hAnsi="Consolas" w:cs="Times New Roman"/>
+          <w:color w:val="225588"/>
+          <w:sz w:val="21"/>
+          <w:szCs w:val="21"/>
+        </w:rPr>
+        <w:t>=</w:t>
+      </w:r>
+      <w:r>
+        <w:rPr>
+          <w:rFonts w:ascii="Consolas" w:eastAsia="Times New Roman" w:hAnsi="Consolas" w:cs="Times New Roman"/>
+          <w:color w:val="6688CC"/>
+          <w:sz w:val="21"/>
+          <w:szCs w:val="21"/>
+        </w:rPr>
+        <w:t xml:space="preserve"> </w:t>
+      </w:r>
+      <w:r>
+        <w:rPr>
+          <w:rFonts w:ascii="Consolas" w:eastAsia="Times New Roman" w:hAnsi="Consolas" w:cs="Times New Roman"/>
+          <w:color w:val="FFEEBB"/>
+          <w:sz w:val="21"/>
+          <w:szCs w:val="21"/>
+          <w:u w:val="single"/>
+        </w:rPr>
+        <w:t>float</w:t>
+      </w:r>
+      <w:r>
+        <w:rPr>
+          <w:rFonts w:ascii="Consolas" w:eastAsia="Times New Roman" w:hAnsi="Consolas" w:cs="Times New Roman"/>
+          <w:color w:val="6688CC"/>
+          <w:sz w:val="21"/>
+          <w:szCs w:val="21"/>
+        </w:rPr>
+        <w:t>(row[</w:t>
+      </w:r>
+      <w:r>
+        <w:rPr>
+          <w:rFonts w:ascii="Consolas" w:eastAsia="Times New Roman" w:hAnsi="Consolas" w:cs="Times New Roman"/>
+          <w:color w:val="22AA44"/>
+          <w:sz w:val="21"/>
+          <w:szCs w:val="21"/>
+        </w:rPr>
+        <w:t>'Sale Amount'</w:t>
+      </w:r>
+      <w:r>
+        <w:rPr>
+          <w:rFonts w:ascii="Consolas" w:eastAsia="Times New Roman" w:hAnsi="Consolas" w:cs="Times New Roman"/>
+          <w:color w:val="6688CC"/>
+          <w:sz w:val="21"/>
+          <w:szCs w:val="21"/>
+        </w:rPr>
+        <w:t>])  </w:t>
+      </w:r>
+      <w:r>
+        <w:rPr>
+          <w:rFonts w:ascii="Consolas" w:eastAsia="Times New Roman" w:hAnsi="Consolas" w:cs="Times New Roman"/>
+          <w:color w:val="384887"/>
+          <w:sz w:val="21"/>
+          <w:szCs w:val="21"/>
+        </w:rPr>
+        <w:t># Converting the sale amount from string to float</w:t>
+      </w:r>
+    </w:p>
+    <w:p>
+      <w:pPr>
+        <w:shd w:val="clear" w:color="auto" w:fill="000C18"/>
+        <w:spacing w:after="0" w:line="285" w:lineRule="atLeast"/>
+        <w:rPr>
+          <w:rFonts w:ascii="Consolas" w:eastAsia="Times New Roman" w:hAnsi="Consolas" w:cs="Times New Roman"/>
+          <w:color w:val="6688CC"/>
+          <w:sz w:val="21"/>
+          <w:szCs w:val="21"/>
+        </w:rPr>
+      </w:pPr>
+      <w:r>
+        <w:rPr>
+          <w:rFonts w:ascii="Consolas" w:eastAsia="Times New Roman" w:hAnsi="Consolas" w:cs="Times New Roman"/>
+          <w:color w:val="6688CC"/>
+          <w:sz w:val="21"/>
+          <w:szCs w:val="21"/>
+        </w:rPr>
+        <w:t>            data[year].</w:t>
+      </w:r>
+      <w:r>
+        <w:rPr>
+          <w:rFonts w:ascii="Consolas" w:eastAsia="Times New Roman" w:hAnsi="Consolas" w:cs="Times New Roman"/>
+          <w:color w:val="DDBB88"/>
+          <w:sz w:val="21"/>
+          <w:szCs w:val="21"/>
+        </w:rPr>
+        <w:t>append</w:t>
+      </w:r>
+      <w:r>
+        <w:rPr>
+          <w:rFonts w:ascii="Consolas" w:eastAsia="Times New Roman" w:hAnsi="Consolas" w:cs="Times New Roman"/>
+          <w:color w:val="6688CC"/>
+          <w:sz w:val="21"/>
+          <w:szCs w:val="21"/>
+        </w:rPr>
+        <w:t>(sale_amount)  </w:t>
+      </w:r>
+      <w:r>
+        <w:rPr>
+          <w:rFonts w:ascii="Consolas" w:eastAsia="Times New Roman" w:hAnsi="Consolas" w:cs="Times New Roman"/>
+          <w:color w:val="384887"/>
+          <w:sz w:val="21"/>
+          <w:szCs w:val="21"/>
+        </w:rPr>
+        <w:t># Appending the sale amount to the list of its respective year</w:t>
+      </w:r>
+    </w:p>
+    <w:p>
+      <w:pPr>
+        <w:shd w:val="clear" w:color="auto" w:fill="000C18"/>
+        <w:spacing w:after="0" w:line="285" w:lineRule="atLeast"/>
+        <w:rPr>
+          <w:rFonts w:ascii="Consolas" w:eastAsia="Times New Roman" w:hAnsi="Consolas" w:cs="Times New Roman"/>
+          <w:color w:val="6688CC"/>
+          <w:sz w:val="21"/>
+          <w:szCs w:val="21"/>
+        </w:rPr>
+      </w:pPr>
+      <w:r>
+        <w:rPr>
+          <w:rFonts w:ascii="Consolas" w:eastAsia="Times New Roman" w:hAnsi="Consolas" w:cs="Times New Roman"/>
+          <w:color w:val="6688CC"/>
+          <w:sz w:val="21"/>
+          <w:szCs w:val="21"/>
+        </w:rPr>
+        <w:t xml:space="preserve">    </w:t>
+      </w:r>
+      <w:r>
+        <w:rPr>
+          <w:rFonts w:ascii="Consolas" w:eastAsia="Times New Roman" w:hAnsi="Consolas" w:cs="Times New Roman"/>
+          <w:color w:val="225588"/>
+          <w:sz w:val="21"/>
+          <w:szCs w:val="21"/>
+        </w:rPr>
+        <w:t>return</w:t>
+      </w:r>
+      <w:r>
+        <w:rPr>
+          <w:rFonts w:ascii="Consolas" w:eastAsia="Times New Roman" w:hAnsi="Consolas" w:cs="Times New Roman"/>
+          <w:color w:val="6688CC"/>
+          <w:sz w:val="21"/>
+          <w:szCs w:val="21"/>
+        </w:rPr>
+        <w:t xml:space="preserve"> data  </w:t>
+      </w:r>
+      <w:r>
+        <w:rPr>
+          <w:rFonts w:ascii="Consolas" w:eastAsia="Times New Roman" w:hAnsi="Consolas" w:cs="Times New Roman"/>
+          <w:color w:val="384887"/>
+          <w:sz w:val="21"/>
+          <w:szCs w:val="21"/>
+        </w:rPr>
+        <w:t># Returning the dictionary containing lists of sale amounts grouped by year</w:t>
+      </w:r>
+    </w:p>
+    <w:p>
+      <w:pPr>
+        <w:shd w:val="clear" w:color="auto" w:fill="000C18"/>
+        <w:spacing w:after="0" w:line="285" w:lineRule="atLeast"/>
+        <w:rPr>
+          <w:rFonts w:ascii="Consolas" w:eastAsia="Times New Roman" w:hAnsi="Consolas" w:cs="Times New Roman"/>
+          <w:color w:val="6688CC"/>
+          <w:sz w:val="21"/>
+          <w:szCs w:val="21"/>
+        </w:rPr>
+      </w:pPr>
+    </w:p>
+    <w:p>
+      <w:pPr>
+        <w:shd w:val="clear" w:color="auto" w:fill="000C18"/>
+        <w:spacing w:after="0" w:line="285" w:lineRule="atLeast"/>
+        <w:rPr>
+          <w:rFonts w:ascii="Consolas" w:eastAsia="Times New Roman" w:hAnsi="Consolas" w:cs="Times New Roman"/>
+          <w:color w:val="6688CC"/>
+          <w:sz w:val="21"/>
+          <w:szCs w:val="21"/>
+        </w:rPr>
+      </w:pPr>
+      <w:r>
+        <w:rPr>
+          <w:rFonts w:ascii="Consolas" w:eastAsia="Times New Roman" w:hAnsi="Consolas" w:cs="Times New Roman"/>
+          <w:color w:val="384887"/>
+          <w:sz w:val="21"/>
+          <w:szCs w:val="21"/>
+        </w:rPr>
+        <w:t># Function to calculate yearly mean, standard deviation, and probability of specified price range</w:t>
+      </w:r>
+    </w:p>
+    <w:p>
+      <w:pPr>
+        <w:shd w:val="clear" w:color="auto" w:fill="000C18"/>
+        <w:spacing w:after="0" w:line="285" w:lineRule="atLeast"/>
+        <w:rPr>
+          <w:rFonts w:ascii="Consolas" w:eastAsia="Times New Roman" w:hAnsi="Consolas" w:cs="Times New Roman"/>
+          <w:color w:val="6688CC"/>
+          <w:sz w:val="21"/>
+          <w:szCs w:val="21"/>
+        </w:rPr>
+      </w:pPr>
+      <w:r>
+        <w:rPr>
+          <w:rFonts w:ascii="Consolas" w:eastAsia="Times New Roman" w:hAnsi="Consolas" w:cs="Times New Roman"/>
+          <w:i/>
+          <w:iCs/>
+          <w:color w:val="9966B8"/>
+          <w:sz w:val="21"/>
+          <w:szCs w:val="21"/>
+        </w:rPr>
+        <w:t>def</w:t>
+      </w:r>
+      <w:r>
+        <w:rPr>
+          <w:rFonts w:ascii="Consolas" w:eastAsia="Times New Roman" w:hAnsi="Consolas" w:cs="Times New Roman"/>
+          <w:color w:val="6688CC"/>
+          <w:sz w:val="21"/>
+          <w:szCs w:val="21"/>
+        </w:rPr>
+        <w:t xml:space="preserve"> </w:t>
+      </w:r>
+      <w:r>
+        <w:rPr>
+          <w:rFonts w:ascii="Consolas" w:eastAsia="Times New Roman" w:hAnsi="Consolas" w:cs="Times New Roman"/>
+          <w:color w:val="DDBB88"/>
+          <w:sz w:val="21"/>
+          <w:szCs w:val="21"/>
+        </w:rPr>
+        <w:t>calculate_statistics</w:t>
+      </w:r>
+      <w:r>
+        <w:rPr>
+          <w:rFonts w:ascii="Consolas" w:eastAsia="Times New Roman" w:hAnsi="Consolas" w:cs="Times New Roman"/>
+          <w:color w:val="6688CC"/>
+          <w:sz w:val="21"/>
+          <w:szCs w:val="21"/>
+        </w:rPr>
+        <w:t>(</w:t>
+      </w:r>
+      <w:r>
+        <w:rPr>
+          <w:rFonts w:ascii="Consolas" w:eastAsia="Times New Roman" w:hAnsi="Consolas" w:cs="Times New Roman"/>
+          <w:i/>
+          <w:iCs/>
+          <w:color w:val="2277FF"/>
+          <w:sz w:val="21"/>
+          <w:szCs w:val="21"/>
+        </w:rPr>
+        <w:t>data</w:t>
+      </w:r>
+      <w:r>
+        <w:rPr>
+          <w:rFonts w:ascii="Consolas" w:eastAsia="Times New Roman" w:hAnsi="Consolas" w:cs="Times New Roman"/>
+          <w:color w:val="6688CC"/>
+          <w:sz w:val="21"/>
+          <w:szCs w:val="21"/>
+        </w:rPr>
+        <w:t>):</w:t>
+      </w:r>
+    </w:p>
+    <w:p>
+      <w:pPr>
+        <w:shd w:val="clear" w:color="auto" w:fill="000C18"/>
+        <w:spacing w:after="0" w:line="285" w:lineRule="atLeast"/>
+        <w:rPr>
+          <w:rFonts w:ascii="Consolas" w:eastAsia="Times New Roman" w:hAnsi="Consolas" w:cs="Times New Roman"/>
+          <w:color w:val="6688CC"/>
+          <w:sz w:val="21"/>
+          <w:szCs w:val="21"/>
+        </w:rPr>
+      </w:pPr>
+      <w:r>
+        <w:rPr>
+          <w:rFonts w:ascii="Consolas" w:eastAsia="Times New Roman" w:hAnsi="Consolas" w:cs="Times New Roman"/>
+          <w:color w:val="6688CC"/>
+          <w:sz w:val="21"/>
+          <w:szCs w:val="21"/>
+        </w:rPr>
+        <w:t xml:space="preserve">    means </w:t>
+      </w:r>
+      <w:r>
+        <w:rPr>
+          <w:rFonts w:ascii="Consolas" w:eastAsia="Times New Roman" w:hAnsi="Consolas" w:cs="Times New Roman"/>
+          <w:color w:val="225588"/>
+          <w:sz w:val="21"/>
+          <w:szCs w:val="21"/>
+        </w:rPr>
+        <w:t>=</w:t>
+      </w:r>
+      <w:r>
+        <w:rPr>
+          <w:rFonts w:ascii="Consolas" w:eastAsia="Times New Roman" w:hAnsi="Consolas" w:cs="Times New Roman"/>
+          <w:color w:val="6688CC"/>
+          <w:sz w:val="21"/>
+          <w:szCs w:val="21"/>
+        </w:rPr>
+        <w:t xml:space="preserve"> {}  </w:t>
+      </w:r>
+      <w:r>
+        <w:rPr>
+          <w:rFonts w:ascii="Consolas" w:eastAsia="Times New Roman" w:hAnsi="Consolas" w:cs="Times New Roman"/>
+          <w:color w:val="384887"/>
+          <w:sz w:val="21"/>
+          <w:szCs w:val="21"/>
+        </w:rPr>
+        <w:t># Dictionary to store mean values for each year</w:t>
+      </w:r>
+    </w:p>
+    <w:p>
+      <w:pPr>
+        <w:shd w:val="clear" w:color="auto" w:fill="000C18"/>
+        <w:spacing w:after="0" w:line="285" w:lineRule="atLeast"/>
+        <w:rPr>
+          <w:rFonts w:ascii="Consolas" w:eastAsia="Times New Roman" w:hAnsi="Consolas" w:cs="Times New Roman"/>
+          <w:color w:val="6688CC"/>
+          <w:sz w:val="21"/>
+          <w:szCs w:val="21"/>
+        </w:rPr>
+      </w:pPr>
+      <w:r>
+        <w:rPr>
+          <w:rFonts w:ascii="Consolas" w:eastAsia="Times New Roman" w:hAnsi="Consolas" w:cs="Times New Roman"/>
+          <w:color w:val="6688CC"/>
+          <w:sz w:val="21"/>
+          <w:szCs w:val="21"/>
+        </w:rPr>
+        <w:t xml:space="preserve">    std_devs </w:t>
+      </w:r>
+      <w:r>
+        <w:rPr>
+          <w:rFonts w:ascii="Consolas" w:eastAsia="Times New Roman" w:hAnsi="Consolas" w:cs="Times New Roman"/>
+          <w:color w:val="225588"/>
+          <w:sz w:val="21"/>
+          <w:szCs w:val="21"/>
+        </w:rPr>
+        <w:t>=</w:t>
+      </w:r>
+      <w:r>
+        <w:rPr>
+          <w:rFonts w:ascii="Consolas" w:eastAsia="Times New Roman" w:hAnsi="Consolas" w:cs="Times New Roman"/>
+          <w:color w:val="6688CC"/>
+          <w:sz w:val="21"/>
+          <w:szCs w:val="21"/>
+        </w:rPr>
+        <w:t xml:space="preserve"> {}  </w:t>
+      </w:r>
+      <w:r>
+        <w:rPr>
+          <w:rFonts w:ascii="Consolas" w:eastAsia="Times New Roman" w:hAnsi="Consolas" w:cs="Times New Roman"/>
+          <w:color w:val="384887"/>
+          <w:sz w:val="21"/>
+          <w:szCs w:val="21"/>
+        </w:rPr>
+        <w:t># Dictionary to store standard deviation values for each year</w:t>
+      </w:r>
+    </w:p>
+    <w:p>
+      <w:pPr>
+        <w:shd w:val="clear" w:color="auto" w:fill="000C18"/>
+        <w:spacing w:after="0" w:line="285" w:lineRule="atLeast"/>
+        <w:rPr>
+          <w:rFonts w:ascii="Consolas" w:eastAsia="Times New Roman" w:hAnsi="Consolas" w:cs="Times New Roman"/>
+          <w:color w:val="6688CC"/>
+          <w:sz w:val="21"/>
+          <w:szCs w:val="21"/>
+        </w:rPr>
+      </w:pPr>
+      <w:r>
+        <w:rPr>
+          <w:rFonts w:ascii="Consolas" w:eastAsia="Times New Roman" w:hAnsi="Consolas" w:cs="Times New Roman"/>
+          <w:color w:val="6688CC"/>
+          <w:sz w:val="21"/>
+          <w:szCs w:val="21"/>
+        </w:rPr>
+        <w:t xml:space="preserve">    probabilities </w:t>
+      </w:r>
+      <w:r>
+        <w:rPr>
+          <w:rFonts w:ascii="Consolas" w:eastAsia="Times New Roman" w:hAnsi="Consolas" w:cs="Times New Roman"/>
+          <w:color w:val="225588"/>
+          <w:sz w:val="21"/>
+          <w:szCs w:val="21"/>
+        </w:rPr>
+        <w:t>=</w:t>
+      </w:r>
+      <w:r>
+        <w:rPr>
+          <w:rFonts w:ascii="Consolas" w:eastAsia="Times New Roman" w:hAnsi="Consolas" w:cs="Times New Roman"/>
+          <w:color w:val="6688CC"/>
+          <w:sz w:val="21"/>
+          <w:szCs w:val="21"/>
+        </w:rPr>
+        <w:t xml:space="preserve"> {}  </w:t>
+      </w:r>
+      <w:r>
+        <w:rPr>
+          <w:rFonts w:ascii="Consolas" w:eastAsia="Times New Roman" w:hAnsi="Consolas" w:cs="Times New Roman"/>
+          <w:color w:val="384887"/>
+          <w:sz w:val="21"/>
+          <w:szCs w:val="21"/>
+        </w:rPr>
+        <w:t># Dictionary to store probability values for each year</w:t>
+      </w:r>
+    </w:p>
+    <w:p>
+      <w:pPr>
+        <w:shd w:val="clear" w:color="auto" w:fill="000C18"/>
+        <w:spacing w:after="0" w:line="285" w:lineRule="atLeast"/>
+        <w:rPr>
+          <w:rFonts w:ascii="Consolas" w:eastAsia="Times New Roman" w:hAnsi="Consolas" w:cs="Times New Roman"/>
+          <w:color w:val="6688CC"/>
+          <w:sz w:val="21"/>
+          <w:szCs w:val="21"/>
+        </w:rPr>
+      </w:pPr>
+      <w:r>
+        <w:rPr>
+          <w:rFonts w:ascii="Consolas" w:eastAsia="Times New Roman" w:hAnsi="Consolas" w:cs="Times New Roman"/>
+          <w:color w:val="6688CC"/>
+          <w:sz w:val="21"/>
+          <w:szCs w:val="21"/>
+        </w:rPr>
+        <w:t xml:space="preserve">    </w:t>
+      </w:r>
+      <w:r>
+        <w:rPr>
+          <w:rFonts w:ascii="Consolas" w:eastAsia="Times New Roman" w:hAnsi="Consolas" w:cs="Times New Roman"/>
+          <w:color w:val="225588"/>
+          <w:sz w:val="21"/>
+          <w:szCs w:val="21"/>
+        </w:rPr>
+        <w:t>for</w:t>
+      </w:r>
+      <w:r>
+        <w:rPr>
+          <w:rFonts w:ascii="Consolas" w:eastAsia="Times New Roman" w:hAnsi="Consolas" w:cs="Times New Roman"/>
+          <w:color w:val="6688CC"/>
+          <w:sz w:val="21"/>
+          <w:szCs w:val="21"/>
+        </w:rPr>
+        <w:t xml:space="preserve"> year, prices </w:t>
+      </w:r>
+      <w:r>
+        <w:rPr>
+          <w:rFonts w:ascii="Consolas" w:eastAsia="Times New Roman" w:hAnsi="Consolas" w:cs="Times New Roman"/>
+          <w:color w:val="225588"/>
+          <w:sz w:val="21"/>
+          <w:szCs w:val="21"/>
+        </w:rPr>
+        <w:t>in</w:t>
+      </w:r>
+      <w:r>
+        <w:rPr>
+          <w:rFonts w:ascii="Consolas" w:eastAsia="Times New Roman" w:hAnsi="Consolas" w:cs="Times New Roman"/>
+          <w:color w:val="6688CC"/>
+          <w:sz w:val="21"/>
+          <w:szCs w:val="21"/>
+        </w:rPr>
+        <w:t xml:space="preserve"> </w:t>
+      </w:r>
+      <w:r>
+        <w:rPr>
+          <w:rFonts w:ascii="Consolas" w:eastAsia="Times New Roman" w:hAnsi="Consolas" w:cs="Times New Roman"/>
+          <w:i/>
+          <w:iCs/>
+          <w:color w:val="2277FF"/>
+          <w:sz w:val="21"/>
+          <w:szCs w:val="21"/>
+        </w:rPr>
+        <w:t>data</w:t>
+      </w:r>
+      <w:r>
+        <w:rPr>
+          <w:rFonts w:ascii="Consolas" w:eastAsia="Times New Roman" w:hAnsi="Consolas" w:cs="Times New Roman"/>
+          <w:color w:val="6688CC"/>
+          <w:sz w:val="21"/>
+          <w:szCs w:val="21"/>
+        </w:rPr>
+        <w:t>.items():  </w:t>
+      </w:r>
+      <w:r>
+        <w:rPr>
+          <w:rFonts w:ascii="Consolas" w:eastAsia="Times New Roman" w:hAnsi="Consolas" w:cs="Times New Roman"/>
+          <w:color w:val="384887"/>
+          <w:sz w:val="21"/>
+          <w:szCs w:val="21"/>
+        </w:rPr>
+        <w:t># Looping through each year and its corresponding prices</w:t>
+      </w:r>
+    </w:p>
+    <w:p>
+      <w:pPr>
+        <w:shd w:val="clear" w:color="auto" w:fill="000C18"/>
+        <w:spacing w:after="0" w:line="285" w:lineRule="atLeast"/>
+        <w:rPr>
+          <w:rFonts w:ascii="Consolas" w:eastAsia="Times New Roman" w:hAnsi="Consolas" w:cs="Times New Roman"/>
+          <w:color w:val="6688CC"/>
+          <w:sz w:val="21"/>
+          <w:szCs w:val="21"/>
+        </w:rPr>
+      </w:pPr>
+      <w:r>
+        <w:rPr>
+          <w:rFonts w:ascii="Consolas" w:eastAsia="Times New Roman" w:hAnsi="Consolas" w:cs="Times New Roman"/>
+          <w:color w:val="6688CC"/>
+          <w:sz w:val="21"/>
+          <w:szCs w:val="21"/>
+        </w:rPr>
+        <w:t xml:space="preserve">        means[year] </w:t>
+      </w:r>
+      <w:r>
+        <w:rPr>
+          <w:rFonts w:ascii="Consolas" w:eastAsia="Times New Roman" w:hAnsi="Consolas" w:cs="Times New Roman"/>
+          <w:color w:val="225588"/>
+          <w:sz w:val="21"/>
+          <w:szCs w:val="21"/>
+        </w:rPr>
+        <w:t>=</w:t>
+      </w:r>
+      <w:r>
+        <w:rPr>
+          <w:rFonts w:ascii="Consolas" w:eastAsia="Times New Roman" w:hAnsi="Consolas" w:cs="Times New Roman"/>
+          <w:color w:val="6688CC"/>
+          <w:sz w:val="21"/>
+          <w:szCs w:val="21"/>
+        </w:rPr>
+        <w:t xml:space="preserve"> </w:t>
+      </w:r>
+      <w:r>
+        <w:rPr>
+          <w:rFonts w:ascii="Consolas" w:eastAsia="Times New Roman" w:hAnsi="Consolas" w:cs="Times New Roman"/>
+          <w:color w:val="FFEEBB"/>
+          <w:sz w:val="21"/>
+          <w:szCs w:val="21"/>
+          <w:u w:val="single"/>
+        </w:rPr>
+        <w:t>np</w:t>
+      </w:r>
+      <w:r>
+        <w:rPr>
+          <w:rFonts w:ascii="Consolas" w:eastAsia="Times New Roman" w:hAnsi="Consolas" w:cs="Times New Roman"/>
+          <w:color w:val="6688CC"/>
+          <w:sz w:val="21"/>
+          <w:szCs w:val="21"/>
+        </w:rPr>
+        <w:t>.</w:t>
+      </w:r>
+      <w:r>
+        <w:rPr>
+          <w:rFonts w:ascii="Consolas" w:eastAsia="Times New Roman" w:hAnsi="Consolas" w:cs="Times New Roman"/>
+          <w:color w:val="DDBB88"/>
+          <w:sz w:val="21"/>
+          <w:szCs w:val="21"/>
+        </w:rPr>
+        <w:t>mean</w:t>
+      </w:r>
+      <w:r>
+        <w:rPr>
+          <w:rFonts w:ascii="Consolas" w:eastAsia="Times New Roman" w:hAnsi="Consolas" w:cs="Times New Roman"/>
+          <w:color w:val="6688CC"/>
+          <w:sz w:val="21"/>
+          <w:szCs w:val="21"/>
+        </w:rPr>
+        <w:t>(prices)  </w:t>
+      </w:r>
+      <w:r>
+        <w:rPr>
+          <w:rFonts w:ascii="Consolas" w:eastAsia="Times New Roman" w:hAnsi="Consolas" w:cs="Times New Roman"/>
+          <w:color w:val="384887"/>
+          <w:sz w:val="21"/>
+          <w:szCs w:val="21"/>
+        </w:rPr>
+        <w:t># Calculating mean for the current year</w:t>
+      </w:r>
+    </w:p>
+    <w:p>
+      <w:pPr>
+        <w:shd w:val="clear" w:color="auto" w:fill="000C18"/>
+        <w:spacing w:after="0" w:line="285" w:lineRule="atLeast"/>
+        <w:rPr>
+          <w:rFonts w:ascii="Consolas" w:eastAsia="Times New Roman" w:hAnsi="Consolas" w:cs="Times New Roman"/>
+          <w:color w:val="6688CC"/>
+          <w:sz w:val="21"/>
+          <w:szCs w:val="21"/>
+        </w:rPr>
+      </w:pPr>
+      <w:r>
+        <w:rPr>
+          <w:rFonts w:ascii="Consolas" w:eastAsia="Times New Roman" w:hAnsi="Consolas" w:cs="Times New Roman"/>
+          <w:color w:val="6688CC"/>
+          <w:sz w:val="21"/>
+          <w:szCs w:val="21"/>
+        </w:rPr>
+        <w:t xml:space="preserve">        std_devs[year] </w:t>
+      </w:r>
+      <w:r>
+        <w:rPr>
+          <w:rFonts w:ascii="Consolas" w:eastAsia="Times New Roman" w:hAnsi="Consolas" w:cs="Times New Roman"/>
+          <w:color w:val="225588"/>
+          <w:sz w:val="21"/>
+          <w:szCs w:val="21"/>
+        </w:rPr>
+        <w:t>=</w:t>
+      </w:r>
+      <w:r>
+        <w:rPr>
+          <w:rFonts w:ascii="Consolas" w:eastAsia="Times New Roman" w:hAnsi="Consolas" w:cs="Times New Roman"/>
+          <w:color w:val="6688CC"/>
+          <w:sz w:val="21"/>
+          <w:szCs w:val="21"/>
+        </w:rPr>
+        <w:t xml:space="preserve"> </w:t>
+      </w:r>
+      <w:r>
+        <w:rPr>
+          <w:rFonts w:ascii="Consolas" w:eastAsia="Times New Roman" w:hAnsi="Consolas" w:cs="Times New Roman"/>
+          <w:color w:val="FFEEBB"/>
+          <w:sz w:val="21"/>
+          <w:szCs w:val="21"/>
+          <w:u w:val="single"/>
+        </w:rPr>
+        <w:t>np</w:t>
+      </w:r>
+      <w:r>
+        <w:rPr>
+          <w:rFonts w:ascii="Consolas" w:eastAsia="Times New Roman" w:hAnsi="Consolas" w:cs="Times New Roman"/>
+          <w:color w:val="6688CC"/>
+          <w:sz w:val="21"/>
+          <w:szCs w:val="21"/>
+        </w:rPr>
+        <w:t>.</w:t>
+      </w:r>
+      <w:r>
+        <w:rPr>
+          <w:rFonts w:ascii="Consolas" w:eastAsia="Times New Roman" w:hAnsi="Consolas" w:cs="Times New Roman"/>
+          <w:color w:val="DDBB88"/>
+          <w:sz w:val="21"/>
+          <w:szCs w:val="21"/>
+        </w:rPr>
+        <w:t>std</w:t>
+      </w:r>
+      <w:r>
+        <w:rPr>
+          <w:rFonts w:ascii="Consolas" w:eastAsia="Times New Roman" w:hAnsi="Consolas" w:cs="Times New Roman"/>
+          <w:color w:val="6688CC"/>
+          <w:sz w:val="21"/>
+          <w:szCs w:val="21"/>
+        </w:rPr>
+        <w:t>(prices)  </w:t>
+      </w:r>
+      <w:r>
+        <w:rPr>
+          <w:rFonts w:ascii="Consolas" w:eastAsia="Times New Roman" w:hAnsi="Consolas" w:cs="Times New Roman"/>
+          <w:color w:val="384887"/>
+          <w:sz w:val="21"/>
+          <w:szCs w:val="21"/>
+        </w:rPr>
+        <w:t># Calculating standard deviation for the current year</w:t>
+      </w:r>
+    </w:p>
+    <w:p>
+      <w:pPr>
+        <w:shd w:val="clear" w:color="auto" w:fill="000C18"/>
+        <w:spacing w:after="0" w:line="285" w:lineRule="atLeast"/>
+        <w:rPr>
+          <w:rFonts w:ascii="Consolas" w:eastAsia="Times New Roman" w:hAnsi="Consolas" w:cs="Times New Roman"/>
+          <w:color w:val="6688CC"/>
+          <w:sz w:val="21"/>
+          <w:szCs w:val="21"/>
+        </w:rPr>
+      </w:pPr>
+      <w:r>
+        <w:rPr>
+          <w:rFonts w:ascii="Consolas" w:eastAsia="Times New Roman" w:hAnsi="Consolas" w:cs="Times New Roman"/>
+          <w:color w:val="6688CC"/>
+          <w:sz w:val="21"/>
+          <w:szCs w:val="21"/>
+        </w:rPr>
+        <w:t xml:space="preserve">        </w:t>
+      </w:r>
+      <w:r>
+        <w:rPr>
+          <w:rFonts w:ascii="Consolas" w:eastAsia="Times New Roman" w:hAnsi="Consolas" w:cs="Times New Roman"/>
+          <w:color w:val="384887"/>
+          <w:sz w:val="21"/>
+          <w:szCs w:val="21"/>
+        </w:rPr>
+        <w:t># Counting the number of prices within the specified range for the current year</w:t>
+      </w:r>
+    </w:p>
+    <w:p>
+      <w:pPr>
+        <w:shd w:val="clear" w:color="auto" w:fill="000C18"/>
+        <w:spacing w:after="0" w:line="285" w:lineRule="atLeast"/>
+        <w:rPr>
+          <w:rFonts w:ascii="Consolas" w:eastAsia="Times New Roman" w:hAnsi="Consolas" w:cs="Times New Roman"/>
+          <w:color w:val="6688CC"/>
+          <w:sz w:val="21"/>
+          <w:szCs w:val="21"/>
+        </w:rPr>
+      </w:pPr>
+      <w:r>
+        <w:rPr>
+          <w:rFonts w:ascii="Consolas" w:eastAsia="Times New Roman" w:hAnsi="Consolas" w:cs="Times New Roman"/>
+          <w:color w:val="6688CC"/>
+          <w:sz w:val="21"/>
+          <w:szCs w:val="21"/>
+        </w:rPr>
+        <w:t xml:space="preserve">        count_in_range </w:t>
+      </w:r>
+      <w:r>
+        <w:rPr>
+          <w:rFonts w:ascii="Consolas" w:eastAsia="Times New Roman" w:hAnsi="Consolas" w:cs="Times New Roman"/>
+          <w:color w:val="225588"/>
+          <w:sz w:val="21"/>
+          <w:szCs w:val="21"/>
+        </w:rPr>
+        <w:t>=</w:t>
+      </w:r>
+      <w:r>
+        <w:rPr>
+          <w:rFonts w:ascii="Consolas" w:eastAsia="Times New Roman" w:hAnsi="Consolas" w:cs="Times New Roman"/>
+          <w:color w:val="6688CC"/>
+          <w:sz w:val="21"/>
+          <w:szCs w:val="21"/>
+        </w:rPr>
+        <w:t xml:space="preserve"> </w:t>
+      </w:r>
+      <w:r>
+        <w:rPr>
+          <w:rFonts w:ascii="Consolas" w:eastAsia="Times New Roman" w:hAnsi="Consolas" w:cs="Times New Roman"/>
+          <w:color w:val="DDBB88"/>
+          <w:sz w:val="21"/>
+          <w:szCs w:val="21"/>
+        </w:rPr>
+        <w:t>sum</w:t>
+      </w:r>
+      <w:r>
+        <w:rPr>
+          <w:rFonts w:ascii="Consolas" w:eastAsia="Times New Roman" w:hAnsi="Consolas" w:cs="Times New Roman"/>
+          <w:color w:val="6688CC"/>
+          <w:sz w:val="21"/>
+          <w:szCs w:val="21"/>
+        </w:rPr>
+        <w:t>(</w:t>
+      </w:r>
+      <w:r>
+        <w:rPr>
+          <w:rFonts w:ascii="Consolas" w:eastAsia="Times New Roman" w:hAnsi="Consolas" w:cs="Times New Roman"/>
+          <w:color w:val="F280D0"/>
+          <w:sz w:val="21"/>
+          <w:szCs w:val="21"/>
+        </w:rPr>
+        <w:t>200000</w:t>
+      </w:r>
+      <w:r>
+        <w:rPr>
+          <w:rFonts w:ascii="Consolas" w:eastAsia="Times New Roman" w:hAnsi="Consolas" w:cs="Times New Roman"/>
+          <w:color w:val="6688CC"/>
+          <w:sz w:val="21"/>
+          <w:szCs w:val="21"/>
+        </w:rPr>
+        <w:t xml:space="preserve"> </w:t>
+      </w:r>
+      <w:r>
+        <w:rPr>
+          <w:rFonts w:ascii="Consolas" w:eastAsia="Times New Roman" w:hAnsi="Consolas" w:cs="Times New Roman"/>
+          <w:color w:val="225588"/>
+          <w:sz w:val="21"/>
+          <w:szCs w:val="21"/>
+        </w:rPr>
+        <w:t>&lt;=</w:t>
+      </w:r>
+      <w:r>
+        <w:rPr>
+          <w:rFonts w:ascii="Consolas" w:eastAsia="Times New Roman" w:hAnsi="Consolas" w:cs="Times New Roman"/>
+          <w:color w:val="6688CC"/>
+          <w:sz w:val="21"/>
+          <w:szCs w:val="21"/>
+        </w:rPr>
+        <w:t xml:space="preserve"> price </w:t>
+      </w:r>
+      <w:r>
+        <w:rPr>
+          <w:rFonts w:ascii="Consolas" w:eastAsia="Times New Roman" w:hAnsi="Consolas" w:cs="Times New Roman"/>
+          <w:color w:val="225588"/>
+          <w:sz w:val="21"/>
+          <w:szCs w:val="21"/>
+        </w:rPr>
+        <w:t>&lt;=</w:t>
+      </w:r>
+      <w:r>
+        <w:rPr>
+          <w:rFonts w:ascii="Consolas" w:eastAsia="Times New Roman" w:hAnsi="Consolas" w:cs="Times New Roman"/>
+          <w:color w:val="6688CC"/>
+          <w:sz w:val="21"/>
+          <w:szCs w:val="21"/>
+        </w:rPr>
+        <w:t xml:space="preserve"> </w:t>
+      </w:r>
+      <w:r>
+        <w:rPr>
+          <w:rFonts w:ascii="Consolas" w:eastAsia="Times New Roman" w:hAnsi="Consolas" w:cs="Times New Roman"/>
+          <w:color w:val="F280D0"/>
+          <w:sz w:val="21"/>
+          <w:szCs w:val="21"/>
+        </w:rPr>
+        <w:t>300000</w:t>
+      </w:r>
+      <w:r>
+        <w:rPr>
+          <w:rFonts w:ascii="Consolas" w:eastAsia="Times New Roman" w:hAnsi="Consolas" w:cs="Times New Roman"/>
+          <w:color w:val="6688CC"/>
+          <w:sz w:val="21"/>
+          <w:szCs w:val="21"/>
+        </w:rPr>
+        <w:t xml:space="preserve"> </w:t>
+      </w:r>
+      <w:r>
+        <w:rPr>
+          <w:rFonts w:ascii="Consolas" w:eastAsia="Times New Roman" w:hAnsi="Consolas" w:cs="Times New Roman"/>
+          <w:color w:val="225588"/>
+          <w:sz w:val="21"/>
+          <w:szCs w:val="21"/>
+        </w:rPr>
+        <w:t>for</w:t>
+      </w:r>
+      <w:r>
+        <w:rPr>
+          <w:rFonts w:ascii="Consolas" w:eastAsia="Times New Roman" w:hAnsi="Consolas" w:cs="Times New Roman"/>
+          <w:color w:val="6688CC"/>
+          <w:sz w:val="21"/>
+          <w:szCs w:val="21"/>
+        </w:rPr>
+        <w:t xml:space="preserve"> price </w:t>
+      </w:r>
+      <w:r>
+        <w:rPr>
+          <w:rFonts w:ascii="Consolas" w:eastAsia="Times New Roman" w:hAnsi="Consolas" w:cs="Times New Roman"/>
+          <w:color w:val="225588"/>
+          <w:sz w:val="21"/>
+          <w:szCs w:val="21"/>
+        </w:rPr>
+        <w:t>in</w:t>
+      </w:r>
+      <w:r>
+        <w:rPr>
+          <w:rFonts w:ascii="Consolas" w:eastAsia="Times New Roman" w:hAnsi="Consolas" w:cs="Times New Roman"/>
+          <w:color w:val="6688CC"/>
+          <w:sz w:val="21"/>
+          <w:szCs w:val="21"/>
+        </w:rPr>
+        <w:t xml:space="preserve"> prices)</w:t>
+      </w:r>
+    </w:p>
+    <w:p>
+      <w:pPr>
+        <w:shd w:val="clear" w:color="auto" w:fill="000C18"/>
+        <w:spacing w:after="0" w:line="285" w:lineRule="atLeast"/>
+        <w:rPr>
+          <w:rFonts w:ascii="Consolas" w:eastAsia="Times New Roman" w:hAnsi="Consolas" w:cs="Times New Roman"/>
+          <w:color w:val="6688CC"/>
+          <w:sz w:val="21"/>
+          <w:szCs w:val="21"/>
+        </w:rPr>
+      </w:pPr>
+      <w:r>
+        <w:rPr>
+          <w:rFonts w:ascii="Consolas" w:eastAsia="Times New Roman" w:hAnsi="Consolas" w:cs="Times New Roman"/>
+          <w:color w:val="6688CC"/>
+          <w:sz w:val="21"/>
+          <w:szCs w:val="21"/>
+        </w:rPr>
+        <w:t xml:space="preserve">        probabilities[year] </w:t>
+      </w:r>
+      <w:r>
+        <w:rPr>
+          <w:rFonts w:ascii="Consolas" w:eastAsia="Times New Roman" w:hAnsi="Consolas" w:cs="Times New Roman"/>
+          <w:color w:val="225588"/>
+          <w:sz w:val="21"/>
+          <w:szCs w:val="21"/>
+        </w:rPr>
+        <w:t>=</w:t>
+      </w:r>
+      <w:r>
+        <w:rPr>
+          <w:rFonts w:ascii="Consolas" w:eastAsia="Times New Roman" w:hAnsi="Consolas" w:cs="Times New Roman"/>
+          <w:color w:val="6688CC"/>
+          <w:sz w:val="21"/>
+          <w:szCs w:val="21"/>
+        </w:rPr>
+        <w:t xml:space="preserve"> count_in_range </w:t>
+      </w:r>
+      <w:r>
+        <w:rPr>
+          <w:rFonts w:ascii="Consolas" w:eastAsia="Times New Roman" w:hAnsi="Consolas" w:cs="Times New Roman"/>
+          <w:color w:val="225588"/>
+          <w:sz w:val="21"/>
+          <w:szCs w:val="21"/>
+        </w:rPr>
+        <w:t>/</w:t>
+      </w:r>
+      <w:r>
+        <w:rPr>
+          <w:rFonts w:ascii="Consolas" w:eastAsia="Times New Roman" w:hAnsi="Consolas" w:cs="Times New Roman"/>
+          <w:color w:val="6688CC"/>
+          <w:sz w:val="21"/>
+          <w:szCs w:val="21"/>
+        </w:rPr>
+        <w:t xml:space="preserve"> </w:t>
+      </w:r>
+      <w:r>
+        <w:rPr>
+          <w:rFonts w:ascii="Consolas" w:eastAsia="Times New Roman" w:hAnsi="Consolas" w:cs="Times New Roman"/>
+          <w:color w:val="DDBB88"/>
+          <w:sz w:val="21"/>
+          <w:szCs w:val="21"/>
+        </w:rPr>
+        <w:t>len</w:t>
+      </w:r>
+      <w:r>
+        <w:rPr>
+          <w:rFonts w:ascii="Consolas" w:eastAsia="Times New Roman" w:hAnsi="Consolas" w:cs="Times New Roman"/>
+          <w:color w:val="6688CC"/>
+          <w:sz w:val="21"/>
+          <w:szCs w:val="21"/>
+        </w:rPr>
+        <w:t>(prices)  </w:t>
+      </w:r>
+      <w:r>
+        <w:rPr>
+          <w:rFonts w:ascii="Consolas" w:eastAsia="Times New Roman" w:hAnsi="Consolas" w:cs="Times New Roman"/>
+          <w:color w:val="384887"/>
+          <w:sz w:val="21"/>
+          <w:szCs w:val="21"/>
+        </w:rPr>
+        <w:t># Calculating probability for the current year</w:t>
+      </w:r>
+    </w:p>
+    <w:p>
+      <w:pPr>
+        <w:shd w:val="clear" w:color="auto" w:fill="000C18"/>
+        <w:spacing w:after="0" w:line="285" w:lineRule="atLeast"/>
+        <w:rPr>
+          <w:rFonts w:ascii="Consolas" w:eastAsia="Times New Roman" w:hAnsi="Consolas" w:cs="Times New Roman"/>
+          <w:color w:val="6688CC"/>
+          <w:sz w:val="21"/>
+          <w:szCs w:val="21"/>
+        </w:rPr>
+      </w:pPr>
+      <w:r>
+        <w:rPr>
+          <w:rFonts w:ascii="Consolas" w:eastAsia="Times New Roman" w:hAnsi="Consolas" w:cs="Times New Roman"/>
+          <w:color w:val="6688CC"/>
+          <w:sz w:val="21"/>
+          <w:szCs w:val="21"/>
+        </w:rPr>
+        <w:t xml:space="preserve">    </w:t>
+      </w:r>
+      <w:r>
+        <w:rPr>
+          <w:rFonts w:ascii="Consolas" w:eastAsia="Times New Roman" w:hAnsi="Consolas" w:cs="Times New Roman"/>
+          <w:color w:val="225588"/>
+          <w:sz w:val="21"/>
+          <w:szCs w:val="21"/>
+        </w:rPr>
+        <w:t>return</w:t>
+      </w:r>
+      <w:r>
+        <w:rPr>
+          <w:rFonts w:ascii="Consolas" w:eastAsia="Times New Roman" w:hAnsi="Consolas" w:cs="Times New Roman"/>
+          <w:color w:val="6688CC"/>
+          <w:sz w:val="21"/>
+          <w:szCs w:val="21"/>
+        </w:rPr>
+        <w:t xml:space="preserve"> means, std_devs, probabilities  </w:t>
+      </w:r>
+      <w:r>
+        <w:rPr>
+          <w:rFonts w:ascii="Consolas" w:eastAsia="Times New Roman" w:hAnsi="Consolas" w:cs="Times New Roman"/>
+          <w:color w:val="384887"/>
+          <w:sz w:val="21"/>
+          <w:szCs w:val="21"/>
+        </w:rPr>
+        <w:t># Returning the calculated values</w:t>
+      </w:r>
+    </w:p>
+    <w:p>
+      <w:pPr>
+        <w:shd w:val="clear" w:color="auto" w:fill="000C18"/>
+        <w:spacing w:after="0" w:line="285" w:lineRule="atLeast"/>
+        <w:rPr>
+          <w:rFonts w:ascii="Consolas" w:eastAsia="Times New Roman" w:hAnsi="Consolas" w:cs="Times New Roman"/>
+          <w:color w:val="6688CC"/>
+          <w:sz w:val="21"/>
+          <w:szCs w:val="21"/>
+        </w:rPr>
+      </w:pPr>
+    </w:p>
+    <w:p>
+      <w:pPr>
+        <w:shd w:val="clear" w:color="auto" w:fill="000C18"/>
+        <w:spacing w:after="0" w:line="285" w:lineRule="atLeast"/>
+        <w:rPr>
+          <w:rFonts w:ascii="Consolas" w:eastAsia="Times New Roman" w:hAnsi="Consolas" w:cs="Times New Roman"/>
+          <w:color w:val="6688CC"/>
+          <w:sz w:val="21"/>
+          <w:szCs w:val="21"/>
+        </w:rPr>
+      </w:pPr>
+      <w:r>
+        <w:rPr>
+          <w:rFonts w:ascii="Consolas" w:eastAsia="Times New Roman" w:hAnsi="Consolas" w:cs="Times New Roman"/>
+          <w:color w:val="384887"/>
+          <w:sz w:val="21"/>
+          <w:szCs w:val="21"/>
+        </w:rPr>
+        <w:t># Function to plot data using bar graphs</w:t>
+      </w:r>
+    </w:p>
+    <w:p>
+      <w:pPr>
+        <w:shd w:val="clear" w:color="auto" w:fill="000C18"/>
+        <w:spacing w:after="0" w:line="285" w:lineRule="atLeast"/>
+        <w:rPr>
+          <w:rFonts w:ascii="Consolas" w:eastAsia="Times New Roman" w:hAnsi="Consolas" w:cs="Times New Roman"/>
+          <w:color w:val="6688CC"/>
+          <w:sz w:val="21"/>
+          <w:szCs w:val="21"/>
+        </w:rPr>
+      </w:pPr>
+      <w:r>
+        <w:rPr>
+          <w:rFonts w:ascii="Consolas" w:eastAsia="Times New Roman" w:hAnsi="Consolas" w:cs="Times New Roman"/>
+          <w:i/>
+          <w:iCs/>
+          <w:color w:val="9966B8"/>
+          <w:sz w:val="21"/>
+          <w:szCs w:val="21"/>
+        </w:rPr>
+        <w:t>def</w:t>
+      </w:r>
+      <w:r>
+        <w:rPr>
+          <w:rFonts w:ascii="Consolas" w:eastAsia="Times New Roman" w:hAnsi="Consolas" w:cs="Times New Roman"/>
+          <w:color w:val="6688CC"/>
+          <w:sz w:val="21"/>
+          <w:szCs w:val="21"/>
+        </w:rPr>
+        <w:t xml:space="preserve"> </w:t>
+      </w:r>
+      <w:r>
+        <w:rPr>
+          <w:rFonts w:ascii="Consolas" w:eastAsia="Times New Roman" w:hAnsi="Consolas" w:cs="Times New Roman"/>
+          <w:color w:val="DDBB88"/>
+          <w:sz w:val="21"/>
+          <w:szCs w:val="21"/>
+        </w:rPr>
+        <w:t>plot_data</w:t>
+      </w:r>
+      <w:r>
+        <w:rPr>
+          <w:rFonts w:ascii="Consolas" w:eastAsia="Times New Roman" w:hAnsi="Consolas" w:cs="Times New Roman"/>
+          <w:color w:val="6688CC"/>
+          <w:sz w:val="21"/>
+          <w:szCs w:val="21"/>
+        </w:rPr>
+        <w:t>(</w:t>
+      </w:r>
+      <w:r>
+        <w:rPr>
+          <w:rFonts w:ascii="Consolas" w:eastAsia="Times New Roman" w:hAnsi="Consolas" w:cs="Times New Roman"/>
+          <w:i/>
+          <w:iCs/>
+          <w:color w:val="2277FF"/>
+          <w:sz w:val="21"/>
+          <w:szCs w:val="21"/>
+        </w:rPr>
+        <w:t>data</w:t>
+      </w:r>
+      <w:r>
+        <w:rPr>
+          <w:rFonts w:ascii="Consolas" w:eastAsia="Times New Roman" w:hAnsi="Consolas" w:cs="Times New Roman"/>
+          <w:color w:val="6688CC"/>
+          <w:sz w:val="21"/>
+          <w:szCs w:val="21"/>
+        </w:rPr>
+        <w:t xml:space="preserve">, </w:t>
+      </w:r>
+      <w:r>
+        <w:rPr>
+          <w:rFonts w:ascii="Consolas" w:eastAsia="Times New Roman" w:hAnsi="Consolas" w:cs="Times New Roman"/>
+          <w:i/>
+          <w:iCs/>
+          <w:color w:val="2277FF"/>
+          <w:sz w:val="21"/>
+          <w:szCs w:val="21"/>
+        </w:rPr>
+        <w:t>title</w:t>
+      </w:r>
+      <w:r>
+        <w:rPr>
+          <w:rFonts w:ascii="Consolas" w:eastAsia="Times New Roman" w:hAnsi="Consolas" w:cs="Times New Roman"/>
+          <w:color w:val="6688CC"/>
+          <w:sz w:val="21"/>
+          <w:szCs w:val="21"/>
+        </w:rPr>
+        <w:t xml:space="preserve">, </w:t>
+      </w:r>
+      <w:r>
+        <w:rPr>
+          <w:rFonts w:ascii="Consolas" w:eastAsia="Times New Roman" w:hAnsi="Consolas" w:cs="Times New Roman"/>
+          <w:i/>
+          <w:iCs/>
+          <w:color w:val="2277FF"/>
+          <w:sz w:val="21"/>
+          <w:szCs w:val="21"/>
+        </w:rPr>
+        <w:t>ylabel</w:t>
+      </w:r>
+      <w:r>
+        <w:rPr>
+          <w:rFonts w:ascii="Consolas" w:eastAsia="Times New Roman" w:hAnsi="Consolas" w:cs="Times New Roman"/>
+          <w:color w:val="6688CC"/>
+          <w:sz w:val="21"/>
+          <w:szCs w:val="21"/>
+        </w:rPr>
+        <w:t>):</w:t>
+      </w:r>
+    </w:p>
+    <w:p>
+      <w:pPr>
+        <w:shd w:val="clear" w:color="auto" w:fill="000C18"/>
+        <w:spacing w:after="0" w:line="285" w:lineRule="atLeast"/>
+        <w:rPr>
+          <w:rFonts w:ascii="Consolas" w:eastAsia="Times New Roman" w:hAnsi="Consolas" w:cs="Times New Roman"/>
+          <w:color w:val="6688CC"/>
+          <w:sz w:val="21"/>
+          <w:szCs w:val="21"/>
+        </w:rPr>
+      </w:pPr>
+      <w:r>
+        <w:rPr>
+          <w:rFonts w:ascii="Consolas" w:eastAsia="Times New Roman" w:hAnsi="Consolas" w:cs="Times New Roman"/>
+          <w:color w:val="6688CC"/>
+          <w:sz w:val="21"/>
+          <w:szCs w:val="21"/>
+        </w:rPr>
+        <w:lastRenderedPageBreak/>
+        <w:t xml:space="preserve">    years </w:t>
+      </w:r>
+      <w:r>
+        <w:rPr>
+          <w:rFonts w:ascii="Consolas" w:eastAsia="Times New Roman" w:hAnsi="Consolas" w:cs="Times New Roman"/>
+          <w:color w:val="225588"/>
+          <w:sz w:val="21"/>
+          <w:szCs w:val="21"/>
+        </w:rPr>
+        <w:t>=</w:t>
+      </w:r>
+      <w:r>
+        <w:rPr>
+          <w:rFonts w:ascii="Consolas" w:eastAsia="Times New Roman" w:hAnsi="Consolas" w:cs="Times New Roman"/>
+          <w:color w:val="6688CC"/>
+          <w:sz w:val="21"/>
+          <w:szCs w:val="21"/>
+        </w:rPr>
+        <w:t xml:space="preserve"> </w:t>
+      </w:r>
+      <w:r>
+        <w:rPr>
+          <w:rFonts w:ascii="Consolas" w:eastAsia="Times New Roman" w:hAnsi="Consolas" w:cs="Times New Roman"/>
+          <w:color w:val="DDBB88"/>
+          <w:sz w:val="21"/>
+          <w:szCs w:val="21"/>
+        </w:rPr>
+        <w:t>sorted</w:t>
+      </w:r>
+      <w:r>
+        <w:rPr>
+          <w:rFonts w:ascii="Consolas" w:eastAsia="Times New Roman" w:hAnsi="Consolas" w:cs="Times New Roman"/>
+          <w:color w:val="6688CC"/>
+          <w:sz w:val="21"/>
+          <w:szCs w:val="21"/>
+        </w:rPr>
+        <w:t>(</w:t>
+      </w:r>
+      <w:r>
+        <w:rPr>
+          <w:rFonts w:ascii="Consolas" w:eastAsia="Times New Roman" w:hAnsi="Consolas" w:cs="Times New Roman"/>
+          <w:i/>
+          <w:iCs/>
+          <w:color w:val="2277FF"/>
+          <w:sz w:val="21"/>
+          <w:szCs w:val="21"/>
+        </w:rPr>
+        <w:t>data</w:t>
+      </w:r>
+      <w:r>
+        <w:rPr>
+          <w:rFonts w:ascii="Consolas" w:eastAsia="Times New Roman" w:hAnsi="Consolas" w:cs="Times New Roman"/>
+          <w:color w:val="6688CC"/>
+          <w:sz w:val="21"/>
+          <w:szCs w:val="21"/>
+        </w:rPr>
+        <w:t>.keys())  </w:t>
+      </w:r>
+      <w:r>
+        <w:rPr>
+          <w:rFonts w:ascii="Consolas" w:eastAsia="Times New Roman" w:hAnsi="Consolas" w:cs="Times New Roman"/>
+          <w:color w:val="384887"/>
+          <w:sz w:val="21"/>
+          <w:szCs w:val="21"/>
+        </w:rPr>
+        <w:t># Sorting the years to ensure the plot is ordered</w:t>
+      </w:r>
+    </w:p>
+    <w:p>
+      <w:pPr>
+        <w:shd w:val="clear" w:color="auto" w:fill="000C18"/>
+        <w:spacing w:after="0" w:line="285" w:lineRule="atLeast"/>
+        <w:rPr>
+          <w:rFonts w:ascii="Consolas" w:eastAsia="Times New Roman" w:hAnsi="Consolas" w:cs="Times New Roman"/>
+          <w:color w:val="6688CC"/>
+          <w:sz w:val="21"/>
+          <w:szCs w:val="21"/>
+        </w:rPr>
+      </w:pPr>
+      <w:r>
+        <w:rPr>
+          <w:rFonts w:ascii="Consolas" w:eastAsia="Times New Roman" w:hAnsi="Consolas" w:cs="Times New Roman"/>
+          <w:color w:val="6688CC"/>
+          <w:sz w:val="21"/>
+          <w:szCs w:val="21"/>
+        </w:rPr>
+        <w:t xml:space="preserve">    values </w:t>
+      </w:r>
+      <w:r>
+        <w:rPr>
+          <w:rFonts w:ascii="Consolas" w:eastAsia="Times New Roman" w:hAnsi="Consolas" w:cs="Times New Roman"/>
+          <w:color w:val="225588"/>
+          <w:sz w:val="21"/>
+          <w:szCs w:val="21"/>
+        </w:rPr>
+        <w:t>=</w:t>
+      </w:r>
+      <w:r>
+        <w:rPr>
+          <w:rFonts w:ascii="Consolas" w:eastAsia="Times New Roman" w:hAnsi="Consolas" w:cs="Times New Roman"/>
+          <w:color w:val="6688CC"/>
+          <w:sz w:val="21"/>
+          <w:szCs w:val="21"/>
+        </w:rPr>
+        <w:t xml:space="preserve"> [</w:t>
+      </w:r>
+      <w:r>
+        <w:rPr>
+          <w:rFonts w:ascii="Consolas" w:eastAsia="Times New Roman" w:hAnsi="Consolas" w:cs="Times New Roman"/>
+          <w:i/>
+          <w:iCs/>
+          <w:color w:val="2277FF"/>
+          <w:sz w:val="21"/>
+          <w:szCs w:val="21"/>
+        </w:rPr>
+        <w:t>data</w:t>
+      </w:r>
+      <w:r>
+        <w:rPr>
+          <w:rFonts w:ascii="Consolas" w:eastAsia="Times New Roman" w:hAnsi="Consolas" w:cs="Times New Roman"/>
+          <w:color w:val="6688CC"/>
+          <w:sz w:val="21"/>
+          <w:szCs w:val="21"/>
+        </w:rPr>
+        <w:t xml:space="preserve">[year] </w:t>
+      </w:r>
+      <w:r>
+        <w:rPr>
+          <w:rFonts w:ascii="Consolas" w:eastAsia="Times New Roman" w:hAnsi="Consolas" w:cs="Times New Roman"/>
+          <w:color w:val="225588"/>
+          <w:sz w:val="21"/>
+          <w:szCs w:val="21"/>
+        </w:rPr>
+        <w:t>for</w:t>
+      </w:r>
+      <w:r>
+        <w:rPr>
+          <w:rFonts w:ascii="Consolas" w:eastAsia="Times New Roman" w:hAnsi="Consolas" w:cs="Times New Roman"/>
+          <w:color w:val="6688CC"/>
+          <w:sz w:val="21"/>
+          <w:szCs w:val="21"/>
+        </w:rPr>
+        <w:t xml:space="preserve"> year </w:t>
+      </w:r>
+      <w:r>
+        <w:rPr>
+          <w:rFonts w:ascii="Consolas" w:eastAsia="Times New Roman" w:hAnsi="Consolas" w:cs="Times New Roman"/>
+          <w:color w:val="225588"/>
+          <w:sz w:val="21"/>
+          <w:szCs w:val="21"/>
+        </w:rPr>
+        <w:t>in</w:t>
+      </w:r>
+      <w:r>
+        <w:rPr>
+          <w:rFonts w:ascii="Consolas" w:eastAsia="Times New Roman" w:hAnsi="Consolas" w:cs="Times New Roman"/>
+          <w:color w:val="6688CC"/>
+          <w:sz w:val="21"/>
+          <w:szCs w:val="21"/>
+        </w:rPr>
+        <w:t xml:space="preserve"> years]  </w:t>
+      </w:r>
+      <w:r>
+        <w:rPr>
+          <w:rFonts w:ascii="Consolas" w:eastAsia="Times New Roman" w:hAnsi="Consolas" w:cs="Times New Roman"/>
+          <w:color w:val="384887"/>
+          <w:sz w:val="21"/>
+          <w:szCs w:val="21"/>
+        </w:rPr>
+        <w:t># Extracting values in the order of sorted years</w:t>
+      </w:r>
+    </w:p>
+    <w:p>
+      <w:pPr>
+        <w:shd w:val="clear" w:color="auto" w:fill="000C18"/>
+        <w:spacing w:after="0" w:line="285" w:lineRule="atLeast"/>
+        <w:rPr>
+          <w:rFonts w:ascii="Consolas" w:eastAsia="Times New Roman" w:hAnsi="Consolas" w:cs="Times New Roman"/>
+          <w:color w:val="6688CC"/>
+          <w:sz w:val="21"/>
+          <w:szCs w:val="21"/>
+        </w:rPr>
+      </w:pPr>
+      <w:r>
+        <w:rPr>
+          <w:rFonts w:ascii="Consolas" w:eastAsia="Times New Roman" w:hAnsi="Consolas" w:cs="Times New Roman"/>
+          <w:color w:val="6688CC"/>
+          <w:sz w:val="21"/>
+          <w:szCs w:val="21"/>
+        </w:rPr>
+        <w:t xml:space="preserve">    </w:t>
+      </w:r>
+      <w:r>
+        <w:rPr>
+          <w:rFonts w:ascii="Consolas" w:eastAsia="Times New Roman" w:hAnsi="Consolas" w:cs="Times New Roman"/>
+          <w:color w:val="FFEEBB"/>
+          <w:sz w:val="21"/>
+          <w:szCs w:val="21"/>
+          <w:u w:val="single"/>
+        </w:rPr>
+        <w:t>plt</w:t>
+      </w:r>
+      <w:r>
+        <w:rPr>
+          <w:rFonts w:ascii="Consolas" w:eastAsia="Times New Roman" w:hAnsi="Consolas" w:cs="Times New Roman"/>
+          <w:color w:val="6688CC"/>
+          <w:sz w:val="21"/>
+          <w:szCs w:val="21"/>
+        </w:rPr>
+        <w:t>.</w:t>
+      </w:r>
+      <w:r>
+        <w:rPr>
+          <w:rFonts w:ascii="Consolas" w:eastAsia="Times New Roman" w:hAnsi="Consolas" w:cs="Times New Roman"/>
+          <w:color w:val="DDBB88"/>
+          <w:sz w:val="21"/>
+          <w:szCs w:val="21"/>
+        </w:rPr>
+        <w:t>figure</w:t>
+      </w:r>
+      <w:r>
+        <w:rPr>
+          <w:rFonts w:ascii="Consolas" w:eastAsia="Times New Roman" w:hAnsi="Consolas" w:cs="Times New Roman"/>
+          <w:color w:val="6688CC"/>
+          <w:sz w:val="21"/>
+          <w:szCs w:val="21"/>
+        </w:rPr>
+        <w:t>(</w:t>
+      </w:r>
+      <w:r>
+        <w:rPr>
+          <w:rFonts w:ascii="Consolas" w:eastAsia="Times New Roman" w:hAnsi="Consolas" w:cs="Times New Roman"/>
+          <w:i/>
+          <w:iCs/>
+          <w:color w:val="2277FF"/>
+          <w:sz w:val="21"/>
+          <w:szCs w:val="21"/>
+        </w:rPr>
+        <w:t>figsize</w:t>
+      </w:r>
+      <w:r>
+        <w:rPr>
+          <w:rFonts w:ascii="Consolas" w:eastAsia="Times New Roman" w:hAnsi="Consolas" w:cs="Times New Roman"/>
+          <w:color w:val="225588"/>
+          <w:sz w:val="21"/>
+          <w:szCs w:val="21"/>
+        </w:rPr>
+        <w:t>=</w:t>
+      </w:r>
+      <w:r>
+        <w:rPr>
+          <w:rFonts w:ascii="Consolas" w:eastAsia="Times New Roman" w:hAnsi="Consolas" w:cs="Times New Roman"/>
+          <w:color w:val="6688CC"/>
+          <w:sz w:val="21"/>
+          <w:szCs w:val="21"/>
+        </w:rPr>
+        <w:t>(</w:t>
+      </w:r>
+      <w:r>
+        <w:rPr>
+          <w:rFonts w:ascii="Consolas" w:eastAsia="Times New Roman" w:hAnsi="Consolas" w:cs="Times New Roman"/>
+          <w:color w:val="F280D0"/>
+          <w:sz w:val="21"/>
+          <w:szCs w:val="21"/>
+        </w:rPr>
+        <w:t>10</w:t>
+      </w:r>
+      <w:r>
+        <w:rPr>
+          <w:rFonts w:ascii="Consolas" w:eastAsia="Times New Roman" w:hAnsi="Consolas" w:cs="Times New Roman"/>
+          <w:color w:val="6688CC"/>
+          <w:sz w:val="21"/>
+          <w:szCs w:val="21"/>
+        </w:rPr>
+        <w:t xml:space="preserve">, </w:t>
+      </w:r>
+      <w:r>
+        <w:rPr>
+          <w:rFonts w:ascii="Consolas" w:eastAsia="Times New Roman" w:hAnsi="Consolas" w:cs="Times New Roman"/>
+          <w:color w:val="F280D0"/>
+          <w:sz w:val="21"/>
+          <w:szCs w:val="21"/>
+        </w:rPr>
+        <w:t>5</w:t>
+      </w:r>
+      <w:r>
+        <w:rPr>
+          <w:rFonts w:ascii="Consolas" w:eastAsia="Times New Roman" w:hAnsi="Consolas" w:cs="Times New Roman"/>
+          <w:color w:val="6688CC"/>
+          <w:sz w:val="21"/>
+          <w:szCs w:val="21"/>
+        </w:rPr>
+        <w:t>))  </w:t>
+      </w:r>
+      <w:r>
+        <w:rPr>
+          <w:rFonts w:ascii="Consolas" w:eastAsia="Times New Roman" w:hAnsi="Consolas" w:cs="Times New Roman"/>
+          <w:color w:val="384887"/>
+          <w:sz w:val="21"/>
+          <w:szCs w:val="21"/>
+        </w:rPr>
+        <w:t># Setting the figure size for the plot</w:t>
+      </w:r>
+    </w:p>
+    <w:p>
+      <w:pPr>
+        <w:shd w:val="clear" w:color="auto" w:fill="000C18"/>
+        <w:spacing w:after="0" w:line="285" w:lineRule="atLeast"/>
+        <w:rPr>
+          <w:rFonts w:ascii="Consolas" w:eastAsia="Times New Roman" w:hAnsi="Consolas" w:cs="Times New Roman"/>
+          <w:color w:val="6688CC"/>
+          <w:sz w:val="21"/>
+          <w:szCs w:val="21"/>
+        </w:rPr>
+      </w:pPr>
+      <w:r>
+        <w:rPr>
+          <w:rFonts w:ascii="Consolas" w:eastAsia="Times New Roman" w:hAnsi="Consolas" w:cs="Times New Roman"/>
+          <w:color w:val="6688CC"/>
+          <w:sz w:val="21"/>
+          <w:szCs w:val="21"/>
+        </w:rPr>
+        <w:t xml:space="preserve">    </w:t>
+      </w:r>
+      <w:r>
+        <w:rPr>
+          <w:rFonts w:ascii="Consolas" w:eastAsia="Times New Roman" w:hAnsi="Consolas" w:cs="Times New Roman"/>
+          <w:color w:val="FFEEBB"/>
+          <w:sz w:val="21"/>
+          <w:szCs w:val="21"/>
+          <w:u w:val="single"/>
+        </w:rPr>
+        <w:t>plt</w:t>
+      </w:r>
+      <w:r>
+        <w:rPr>
+          <w:rFonts w:ascii="Consolas" w:eastAsia="Times New Roman" w:hAnsi="Consolas" w:cs="Times New Roman"/>
+          <w:color w:val="6688CC"/>
+          <w:sz w:val="21"/>
+          <w:szCs w:val="21"/>
+        </w:rPr>
+        <w:t>.</w:t>
+      </w:r>
+      <w:r>
+        <w:rPr>
+          <w:rFonts w:ascii="Consolas" w:eastAsia="Times New Roman" w:hAnsi="Consolas" w:cs="Times New Roman"/>
+          <w:color w:val="DDBB88"/>
+          <w:sz w:val="21"/>
+          <w:szCs w:val="21"/>
+        </w:rPr>
+        <w:t>bar</w:t>
+      </w:r>
+      <w:r>
+        <w:rPr>
+          <w:rFonts w:ascii="Consolas" w:eastAsia="Times New Roman" w:hAnsi="Consolas" w:cs="Times New Roman"/>
+          <w:color w:val="6688CC"/>
+          <w:sz w:val="21"/>
+          <w:szCs w:val="21"/>
+        </w:rPr>
+        <w:t xml:space="preserve">(years, values, </w:t>
+      </w:r>
+      <w:r>
+        <w:rPr>
+          <w:rFonts w:ascii="Consolas" w:eastAsia="Times New Roman" w:hAnsi="Consolas" w:cs="Times New Roman"/>
+          <w:i/>
+          <w:iCs/>
+          <w:color w:val="2277FF"/>
+          <w:sz w:val="21"/>
+          <w:szCs w:val="21"/>
+        </w:rPr>
+        <w:t>color</w:t>
+      </w:r>
+      <w:r>
+        <w:rPr>
+          <w:rFonts w:ascii="Consolas" w:eastAsia="Times New Roman" w:hAnsi="Consolas" w:cs="Times New Roman"/>
+          <w:color w:val="225588"/>
+          <w:sz w:val="21"/>
+          <w:szCs w:val="21"/>
+        </w:rPr>
+        <w:t>=</w:t>
+      </w:r>
+      <w:r>
+        <w:rPr>
+          <w:rFonts w:ascii="Consolas" w:eastAsia="Times New Roman" w:hAnsi="Consolas" w:cs="Times New Roman"/>
+          <w:color w:val="22AA44"/>
+          <w:sz w:val="21"/>
+          <w:szCs w:val="21"/>
+        </w:rPr>
+        <w:t>'blue'</w:t>
+      </w:r>
+      <w:r>
+        <w:rPr>
+          <w:rFonts w:ascii="Consolas" w:eastAsia="Times New Roman" w:hAnsi="Consolas" w:cs="Times New Roman"/>
+          <w:color w:val="6688CC"/>
+          <w:sz w:val="21"/>
+          <w:szCs w:val="21"/>
+        </w:rPr>
+        <w:t>)  </w:t>
+      </w:r>
+      <w:r>
+        <w:rPr>
+          <w:rFonts w:ascii="Consolas" w:eastAsia="Times New Roman" w:hAnsi="Consolas" w:cs="Times New Roman"/>
+          <w:color w:val="384887"/>
+          <w:sz w:val="21"/>
+          <w:szCs w:val="21"/>
+        </w:rPr>
+        <w:t># Creating a bar chart with the years as x-axis and values as heights</w:t>
+      </w:r>
+    </w:p>
+    <w:p>
+      <w:pPr>
+        <w:shd w:val="clear" w:color="auto" w:fill="000C18"/>
+        <w:spacing w:after="0" w:line="285" w:lineRule="atLeast"/>
+        <w:rPr>
+          <w:rFonts w:ascii="Consolas" w:eastAsia="Times New Roman" w:hAnsi="Consolas" w:cs="Times New Roman"/>
+          <w:color w:val="6688CC"/>
+          <w:sz w:val="21"/>
+          <w:szCs w:val="21"/>
+        </w:rPr>
+      </w:pPr>
+      <w:r>
+        <w:rPr>
+          <w:rFonts w:ascii="Consolas" w:eastAsia="Times New Roman" w:hAnsi="Consolas" w:cs="Times New Roman"/>
+          <w:color w:val="6688CC"/>
+          <w:sz w:val="21"/>
+          <w:szCs w:val="21"/>
+        </w:rPr>
+        <w:t xml:space="preserve">    </w:t>
+      </w:r>
+      <w:r>
+        <w:rPr>
+          <w:rFonts w:ascii="Consolas" w:eastAsia="Times New Roman" w:hAnsi="Consolas" w:cs="Times New Roman"/>
+          <w:color w:val="FFEEBB"/>
+          <w:sz w:val="21"/>
+          <w:szCs w:val="21"/>
+          <w:u w:val="single"/>
+        </w:rPr>
+        <w:t>plt</w:t>
+      </w:r>
+      <w:r>
+        <w:rPr>
+          <w:rFonts w:ascii="Consolas" w:eastAsia="Times New Roman" w:hAnsi="Consolas" w:cs="Times New Roman"/>
+          <w:color w:val="6688CC"/>
+          <w:sz w:val="21"/>
+          <w:szCs w:val="21"/>
+        </w:rPr>
+        <w:t>.</w:t>
+      </w:r>
+      <w:r>
+        <w:rPr>
+          <w:rFonts w:ascii="Consolas" w:eastAsia="Times New Roman" w:hAnsi="Consolas" w:cs="Times New Roman"/>
+          <w:color w:val="DDBB88"/>
+          <w:sz w:val="21"/>
+          <w:szCs w:val="21"/>
+        </w:rPr>
+        <w:t>xlabel</w:t>
+      </w:r>
+      <w:r>
+        <w:rPr>
+          <w:rFonts w:ascii="Consolas" w:eastAsia="Times New Roman" w:hAnsi="Consolas" w:cs="Times New Roman"/>
+          <w:color w:val="6688CC"/>
+          <w:sz w:val="21"/>
+          <w:szCs w:val="21"/>
+        </w:rPr>
+        <w:t>(</w:t>
+      </w:r>
+      <w:r>
+        <w:rPr>
+          <w:rFonts w:ascii="Consolas" w:eastAsia="Times New Roman" w:hAnsi="Consolas" w:cs="Times New Roman"/>
+          <w:color w:val="22AA44"/>
+          <w:sz w:val="21"/>
+          <w:szCs w:val="21"/>
+        </w:rPr>
+        <w:t>'Year'</w:t>
+      </w:r>
+      <w:r>
+        <w:rPr>
+          <w:rFonts w:ascii="Consolas" w:eastAsia="Times New Roman" w:hAnsi="Consolas" w:cs="Times New Roman"/>
+          <w:color w:val="6688CC"/>
+          <w:sz w:val="21"/>
+          <w:szCs w:val="21"/>
+        </w:rPr>
+        <w:t>)  </w:t>
+      </w:r>
+      <w:r>
+        <w:rPr>
+          <w:rFonts w:ascii="Consolas" w:eastAsia="Times New Roman" w:hAnsi="Consolas" w:cs="Times New Roman"/>
+          <w:color w:val="384887"/>
+          <w:sz w:val="21"/>
+          <w:szCs w:val="21"/>
+        </w:rPr>
+        <w:t># Labeling the x-axis as 'Year'</w:t>
+      </w:r>
+    </w:p>
+    <w:p>
+      <w:pPr>
+        <w:shd w:val="clear" w:color="auto" w:fill="000C18"/>
+        <w:spacing w:after="0" w:line="285" w:lineRule="atLeast"/>
+        <w:rPr>
+          <w:rFonts w:ascii="Consolas" w:eastAsia="Times New Roman" w:hAnsi="Consolas" w:cs="Times New Roman"/>
+          <w:color w:val="6688CC"/>
+          <w:sz w:val="21"/>
+          <w:szCs w:val="21"/>
+        </w:rPr>
+      </w:pPr>
+      <w:r>
+        <w:rPr>
+          <w:rFonts w:ascii="Consolas" w:eastAsia="Times New Roman" w:hAnsi="Consolas" w:cs="Times New Roman"/>
+          <w:color w:val="6688CC"/>
+          <w:sz w:val="21"/>
+          <w:szCs w:val="21"/>
+        </w:rPr>
+        <w:t xml:space="preserve">    </w:t>
+      </w:r>
+      <w:r>
+        <w:rPr>
+          <w:rFonts w:ascii="Consolas" w:eastAsia="Times New Roman" w:hAnsi="Consolas" w:cs="Times New Roman"/>
+          <w:color w:val="FFEEBB"/>
+          <w:sz w:val="21"/>
+          <w:szCs w:val="21"/>
+          <w:u w:val="single"/>
+        </w:rPr>
+        <w:t>plt</w:t>
+      </w:r>
+      <w:r>
+        <w:rPr>
+          <w:rFonts w:ascii="Consolas" w:eastAsia="Times New Roman" w:hAnsi="Consolas" w:cs="Times New Roman"/>
+          <w:color w:val="6688CC"/>
+          <w:sz w:val="21"/>
+          <w:szCs w:val="21"/>
+        </w:rPr>
+        <w:t>.</w:t>
+      </w:r>
+      <w:r>
+        <w:rPr>
+          <w:rFonts w:ascii="Consolas" w:eastAsia="Times New Roman" w:hAnsi="Consolas" w:cs="Times New Roman"/>
+          <w:color w:val="DDBB88"/>
+          <w:sz w:val="21"/>
+          <w:szCs w:val="21"/>
+        </w:rPr>
+        <w:t>ylabel</w:t>
+      </w:r>
+      <w:r>
+        <w:rPr>
+          <w:rFonts w:ascii="Consolas" w:eastAsia="Times New Roman" w:hAnsi="Consolas" w:cs="Times New Roman"/>
+          <w:color w:val="6688CC"/>
+          <w:sz w:val="21"/>
+          <w:szCs w:val="21"/>
+        </w:rPr>
+        <w:t>(</w:t>
+      </w:r>
+      <w:r>
+        <w:rPr>
+          <w:rFonts w:ascii="Consolas" w:eastAsia="Times New Roman" w:hAnsi="Consolas" w:cs="Times New Roman"/>
+          <w:i/>
+          <w:iCs/>
+          <w:color w:val="2277FF"/>
+          <w:sz w:val="21"/>
+          <w:szCs w:val="21"/>
+        </w:rPr>
+        <w:t>ylabel</w:t>
+      </w:r>
+      <w:r>
+        <w:rPr>
+          <w:rFonts w:ascii="Consolas" w:eastAsia="Times New Roman" w:hAnsi="Consolas" w:cs="Times New Roman"/>
+          <w:color w:val="6688CC"/>
+          <w:sz w:val="21"/>
+          <w:szCs w:val="21"/>
+        </w:rPr>
+        <w:t>)  </w:t>
+      </w:r>
+      <w:r>
+        <w:rPr>
+          <w:rFonts w:ascii="Consolas" w:eastAsia="Times New Roman" w:hAnsi="Consolas" w:cs="Times New Roman"/>
+          <w:color w:val="384887"/>
+          <w:sz w:val="21"/>
+          <w:szCs w:val="21"/>
+        </w:rPr>
+        <w:t># Labeling the y-axis as specified by the function parameter</w:t>
+      </w:r>
+    </w:p>
+    <w:p>
+      <w:pPr>
+        <w:shd w:val="clear" w:color="auto" w:fill="000C18"/>
+        <w:spacing w:after="0" w:line="285" w:lineRule="atLeast"/>
+        <w:rPr>
+          <w:rFonts w:ascii="Consolas" w:eastAsia="Times New Roman" w:hAnsi="Consolas" w:cs="Times New Roman"/>
+          <w:color w:val="6688CC"/>
+          <w:sz w:val="21"/>
+          <w:szCs w:val="21"/>
+        </w:rPr>
+      </w:pPr>
+      <w:r>
+        <w:rPr>
+          <w:rFonts w:ascii="Consolas" w:eastAsia="Times New Roman" w:hAnsi="Consolas" w:cs="Times New Roman"/>
+          <w:color w:val="6688CC"/>
+          <w:sz w:val="21"/>
+          <w:szCs w:val="21"/>
+        </w:rPr>
+        <w:t xml:space="preserve">    </w:t>
+      </w:r>
+      <w:r>
+        <w:rPr>
+          <w:rFonts w:ascii="Consolas" w:eastAsia="Times New Roman" w:hAnsi="Consolas" w:cs="Times New Roman"/>
+          <w:color w:val="FFEEBB"/>
+          <w:sz w:val="21"/>
+          <w:szCs w:val="21"/>
+          <w:u w:val="single"/>
+        </w:rPr>
+        <w:t>plt</w:t>
+      </w:r>
+      <w:r>
+        <w:rPr>
+          <w:rFonts w:ascii="Consolas" w:eastAsia="Times New Roman" w:hAnsi="Consolas" w:cs="Times New Roman"/>
+          <w:color w:val="6688CC"/>
+          <w:sz w:val="21"/>
+          <w:szCs w:val="21"/>
+        </w:rPr>
+        <w:t>.</w:t>
+      </w:r>
+      <w:r>
+        <w:rPr>
+          <w:rFonts w:ascii="Consolas" w:eastAsia="Times New Roman" w:hAnsi="Consolas" w:cs="Times New Roman"/>
+          <w:color w:val="DDBB88"/>
+          <w:sz w:val="21"/>
+          <w:szCs w:val="21"/>
+        </w:rPr>
+        <w:t>title</w:t>
+      </w:r>
+      <w:r>
+        <w:rPr>
+          <w:rFonts w:ascii="Consolas" w:eastAsia="Times New Roman" w:hAnsi="Consolas" w:cs="Times New Roman"/>
+          <w:color w:val="6688CC"/>
+          <w:sz w:val="21"/>
+          <w:szCs w:val="21"/>
+        </w:rPr>
+        <w:t>(</w:t>
+      </w:r>
+      <w:r>
+        <w:rPr>
+          <w:rFonts w:ascii="Consolas" w:eastAsia="Times New Roman" w:hAnsi="Consolas" w:cs="Times New Roman"/>
+          <w:i/>
+          <w:iCs/>
+          <w:color w:val="2277FF"/>
+          <w:sz w:val="21"/>
+          <w:szCs w:val="21"/>
+        </w:rPr>
+        <w:t>title</w:t>
+      </w:r>
+      <w:r>
+        <w:rPr>
+          <w:rFonts w:ascii="Consolas" w:eastAsia="Times New Roman" w:hAnsi="Consolas" w:cs="Times New Roman"/>
+          <w:color w:val="6688CC"/>
+          <w:sz w:val="21"/>
+          <w:szCs w:val="21"/>
+        </w:rPr>
+        <w:t>)  </w:t>
+      </w:r>
+      <w:r>
+        <w:rPr>
+          <w:rFonts w:ascii="Consolas" w:eastAsia="Times New Roman" w:hAnsi="Consolas" w:cs="Times New Roman"/>
+          <w:color w:val="384887"/>
+          <w:sz w:val="21"/>
+          <w:szCs w:val="21"/>
+        </w:rPr>
+        <w:t># Setting the title of the plot</w:t>
+      </w:r>
+    </w:p>
+    <w:p>
+      <w:pPr>
+        <w:shd w:val="clear" w:color="auto" w:fill="000C18"/>
+        <w:spacing w:after="0" w:line="285" w:lineRule="atLeast"/>
+        <w:rPr>
+          <w:rFonts w:ascii="Consolas" w:eastAsia="Times New Roman" w:hAnsi="Consolas" w:cs="Times New Roman"/>
+          <w:color w:val="6688CC"/>
+          <w:sz w:val="21"/>
+          <w:szCs w:val="21"/>
+        </w:rPr>
+      </w:pPr>
+      <w:r>
+        <w:rPr>
+          <w:rFonts w:ascii="Consolas" w:eastAsia="Times New Roman" w:hAnsi="Consolas" w:cs="Times New Roman"/>
+          <w:color w:val="6688CC"/>
+          <w:sz w:val="21"/>
+          <w:szCs w:val="21"/>
+        </w:rPr>
+        <w:t xml:space="preserve">    </w:t>
+      </w:r>
+      <w:r>
+        <w:rPr>
+          <w:rFonts w:ascii="Consolas" w:eastAsia="Times New Roman" w:hAnsi="Consolas" w:cs="Times New Roman"/>
+          <w:color w:val="FFEEBB"/>
+          <w:sz w:val="21"/>
+          <w:szCs w:val="21"/>
+          <w:u w:val="single"/>
+        </w:rPr>
+        <w:t>plt</w:t>
+      </w:r>
+      <w:r>
+        <w:rPr>
+          <w:rFonts w:ascii="Consolas" w:eastAsia="Times New Roman" w:hAnsi="Consolas" w:cs="Times New Roman"/>
+          <w:color w:val="6688CC"/>
+          <w:sz w:val="21"/>
+          <w:szCs w:val="21"/>
+        </w:rPr>
+        <w:t>.</w:t>
+      </w:r>
+      <w:r>
+        <w:rPr>
+          <w:rFonts w:ascii="Consolas" w:eastAsia="Times New Roman" w:hAnsi="Consolas" w:cs="Times New Roman"/>
+          <w:color w:val="DDBB88"/>
+          <w:sz w:val="21"/>
+          <w:szCs w:val="21"/>
+        </w:rPr>
+        <w:t>grid</w:t>
+      </w:r>
+      <w:r>
+        <w:rPr>
+          <w:rFonts w:ascii="Consolas" w:eastAsia="Times New Roman" w:hAnsi="Consolas" w:cs="Times New Roman"/>
+          <w:color w:val="6688CC"/>
+          <w:sz w:val="21"/>
+          <w:szCs w:val="21"/>
+        </w:rPr>
+        <w:t>(</w:t>
+      </w:r>
+      <w:r>
+        <w:rPr>
+          <w:rFonts w:ascii="Consolas" w:eastAsia="Times New Roman" w:hAnsi="Consolas" w:cs="Times New Roman"/>
+          <w:color w:val="F280D0"/>
+          <w:sz w:val="21"/>
+          <w:szCs w:val="21"/>
+        </w:rPr>
+        <w:t>True</w:t>
+      </w:r>
+      <w:r>
+        <w:rPr>
+          <w:rFonts w:ascii="Consolas" w:eastAsia="Times New Roman" w:hAnsi="Consolas" w:cs="Times New Roman"/>
+          <w:color w:val="6688CC"/>
+          <w:sz w:val="21"/>
+          <w:szCs w:val="21"/>
+        </w:rPr>
+        <w:t>)  </w:t>
+      </w:r>
+      <w:r>
+        <w:rPr>
+          <w:rFonts w:ascii="Consolas" w:eastAsia="Times New Roman" w:hAnsi="Consolas" w:cs="Times New Roman"/>
+          <w:color w:val="384887"/>
+          <w:sz w:val="21"/>
+          <w:szCs w:val="21"/>
+        </w:rPr>
+        <w:t># Enabling the grid for easier visualization</w:t>
+      </w:r>
+    </w:p>
+    <w:p>
+      <w:pPr>
+        <w:shd w:val="clear" w:color="auto" w:fill="000C18"/>
+        <w:spacing w:after="0" w:line="285" w:lineRule="atLeast"/>
+        <w:rPr>
+          <w:rFonts w:ascii="Consolas" w:eastAsia="Times New Roman" w:hAnsi="Consolas" w:cs="Times New Roman"/>
+          <w:color w:val="6688CC"/>
+          <w:sz w:val="21"/>
+          <w:szCs w:val="21"/>
+        </w:rPr>
+      </w:pPr>
+      <w:r>
+        <w:rPr>
+          <w:rFonts w:ascii="Consolas" w:eastAsia="Times New Roman" w:hAnsi="Consolas" w:cs="Times New Roman"/>
+          <w:color w:val="6688CC"/>
+          <w:sz w:val="21"/>
+          <w:szCs w:val="21"/>
+        </w:rPr>
+        <w:t xml:space="preserve">    </w:t>
+      </w:r>
+      <w:r>
+        <w:rPr>
+          <w:rFonts w:ascii="Consolas" w:eastAsia="Times New Roman" w:hAnsi="Consolas" w:cs="Times New Roman"/>
+          <w:color w:val="FFEEBB"/>
+          <w:sz w:val="21"/>
+          <w:szCs w:val="21"/>
+          <w:u w:val="single"/>
+        </w:rPr>
+        <w:t>plt</w:t>
+      </w:r>
+      <w:r>
+        <w:rPr>
+          <w:rFonts w:ascii="Consolas" w:eastAsia="Times New Roman" w:hAnsi="Consolas" w:cs="Times New Roman"/>
+          <w:color w:val="6688CC"/>
+          <w:sz w:val="21"/>
+          <w:szCs w:val="21"/>
+        </w:rPr>
+        <w:t>.</w:t>
+      </w:r>
+      <w:r>
+        <w:rPr>
+          <w:rFonts w:ascii="Consolas" w:eastAsia="Times New Roman" w:hAnsi="Consolas" w:cs="Times New Roman"/>
+          <w:color w:val="DDBB88"/>
+          <w:sz w:val="21"/>
+          <w:szCs w:val="21"/>
+        </w:rPr>
+        <w:t>show</w:t>
+      </w:r>
+      <w:r>
+        <w:rPr>
+          <w:rFonts w:ascii="Consolas" w:eastAsia="Times New Roman" w:hAnsi="Consolas" w:cs="Times New Roman"/>
+          <w:color w:val="6688CC"/>
+          <w:sz w:val="21"/>
+          <w:szCs w:val="21"/>
+        </w:rPr>
+        <w:t>()  </w:t>
+      </w:r>
+      <w:r>
+        <w:rPr>
+          <w:rFonts w:ascii="Consolas" w:eastAsia="Times New Roman" w:hAnsi="Consolas" w:cs="Times New Roman"/>
+          <w:color w:val="384887"/>
+          <w:sz w:val="21"/>
+          <w:szCs w:val="21"/>
+        </w:rPr>
+        <w:t># Displaying the plot</w:t>
+      </w:r>
+    </w:p>
+    <w:p>
+      <w:pPr>
+        <w:shd w:val="clear" w:color="auto" w:fill="000C18"/>
+        <w:spacing w:after="0" w:line="285" w:lineRule="atLeast"/>
+        <w:rPr>
+          <w:rFonts w:ascii="Consolas" w:eastAsia="Times New Roman" w:hAnsi="Consolas" w:cs="Times New Roman"/>
+          <w:color w:val="6688CC"/>
+          <w:sz w:val="21"/>
+          <w:szCs w:val="21"/>
+        </w:rPr>
+      </w:pPr>
+    </w:p>
+    <w:p>
+      <w:pPr>
+        <w:shd w:val="clear" w:color="auto" w:fill="000C18"/>
+        <w:spacing w:after="0" w:line="285" w:lineRule="atLeast"/>
+        <w:rPr>
+          <w:rFonts w:ascii="Consolas" w:eastAsia="Times New Roman" w:hAnsi="Consolas" w:cs="Times New Roman"/>
+          <w:color w:val="6688CC"/>
+          <w:sz w:val="21"/>
+          <w:szCs w:val="21"/>
+        </w:rPr>
+      </w:pPr>
+      <w:r>
+        <w:rPr>
+          <w:rFonts w:ascii="Consolas" w:eastAsia="Times New Roman" w:hAnsi="Consolas" w:cs="Times New Roman"/>
+          <w:color w:val="384887"/>
+          <w:sz w:val="21"/>
+          <w:szCs w:val="21"/>
+        </w:rPr>
+        <w:t># Main function to control the flow of the script</w:t>
+      </w:r>
+    </w:p>
+    <w:p>
+      <w:pPr>
+        <w:shd w:val="clear" w:color="auto" w:fill="000C18"/>
+        <w:spacing w:after="0" w:line="285" w:lineRule="atLeast"/>
+        <w:rPr>
+          <w:rFonts w:ascii="Consolas" w:eastAsia="Times New Roman" w:hAnsi="Consolas" w:cs="Times New Roman"/>
+          <w:color w:val="6688CC"/>
+          <w:sz w:val="21"/>
+          <w:szCs w:val="21"/>
+        </w:rPr>
+      </w:pPr>
+      <w:r>
+        <w:rPr>
+          <w:rFonts w:ascii="Consolas" w:eastAsia="Times New Roman" w:hAnsi="Consolas" w:cs="Times New Roman"/>
+          <w:i/>
+          <w:iCs/>
+          <w:color w:val="9966B8"/>
+          <w:sz w:val="21"/>
+          <w:szCs w:val="21"/>
+        </w:rPr>
+        <w:t>def</w:t>
+      </w:r>
+      <w:r>
+        <w:rPr>
+          <w:rFonts w:ascii="Consolas" w:eastAsia="Times New Roman" w:hAnsi="Consolas" w:cs="Times New Roman"/>
+          <w:color w:val="6688CC"/>
+          <w:sz w:val="21"/>
+          <w:szCs w:val="21"/>
+        </w:rPr>
+        <w:t xml:space="preserve"> </w:t>
+      </w:r>
+      <w:r>
+        <w:rPr>
+          <w:rFonts w:ascii="Consolas" w:eastAsia="Times New Roman" w:hAnsi="Consolas" w:cs="Times New Roman"/>
+          <w:color w:val="DDBB88"/>
+          <w:sz w:val="21"/>
+          <w:szCs w:val="21"/>
+        </w:rPr>
+        <w:t>main</w:t>
+      </w:r>
+      <w:r>
+        <w:rPr>
+          <w:rFonts w:ascii="Consolas" w:eastAsia="Times New Roman" w:hAnsi="Consolas" w:cs="Times New Roman"/>
+          <w:color w:val="6688CC"/>
+          <w:sz w:val="21"/>
+          <w:szCs w:val="21"/>
+        </w:rPr>
+        <w:t>():</w:t>
+      </w:r>
+    </w:p>
+    <w:p>
+      <w:pPr>
+        <w:shd w:val="clear" w:color="auto" w:fill="000C18"/>
+        <w:spacing w:after="0" w:line="285" w:lineRule="atLeast"/>
+        <w:rPr>
+          <w:rFonts w:ascii="Consolas" w:eastAsia="Times New Roman" w:hAnsi="Consolas" w:cs="Times New Roman"/>
+          <w:color w:val="6688CC"/>
+          <w:sz w:val="21"/>
+          <w:szCs w:val="21"/>
+        </w:rPr>
+      </w:pPr>
+      <w:r>
+        <w:rPr>
+          <w:rFonts w:ascii="Consolas" w:eastAsia="Times New Roman" w:hAnsi="Consolas" w:cs="Times New Roman"/>
+          <w:color w:val="6688CC"/>
+          <w:sz w:val="21"/>
+          <w:szCs w:val="21"/>
+        </w:rPr>
+        <w:t xml:space="preserve">    filepath </w:t>
+      </w:r>
+      <w:r>
+        <w:rPr>
+          <w:rFonts w:ascii="Consolas" w:eastAsia="Times New Roman" w:hAnsi="Consolas" w:cs="Times New Roman"/>
+          <w:color w:val="225588"/>
+          <w:sz w:val="21"/>
+          <w:szCs w:val="21"/>
+        </w:rPr>
+        <w:t>=</w:t>
+      </w:r>
+      <w:r>
+        <w:rPr>
+          <w:rFonts w:ascii="Consolas" w:eastAsia="Times New Roman" w:hAnsi="Consolas" w:cs="Times New Roman"/>
+          <w:color w:val="6688CC"/>
+          <w:sz w:val="21"/>
+          <w:szCs w:val="21"/>
+        </w:rPr>
+        <w:t xml:space="preserve"> </w:t>
+      </w:r>
+      <w:r>
+        <w:rPr>
+          <w:rFonts w:ascii="Consolas" w:eastAsia="Times New Roman" w:hAnsi="Consolas" w:cs="Times New Roman"/>
+          <w:color w:val="22AA44"/>
+          <w:sz w:val="21"/>
+          <w:szCs w:val="21"/>
+        </w:rPr>
+        <w:t>'Sales_01_20.csv'</w:t>
+      </w:r>
+      <w:r>
+        <w:rPr>
+          <w:rFonts w:ascii="Consolas" w:eastAsia="Times New Roman" w:hAnsi="Consolas" w:cs="Times New Roman"/>
+          <w:color w:val="6688CC"/>
+          <w:sz w:val="21"/>
+          <w:szCs w:val="21"/>
+        </w:rPr>
+        <w:t xml:space="preserve">  </w:t>
+      </w:r>
+      <w:r>
+        <w:rPr>
+          <w:rFonts w:ascii="Consolas" w:eastAsia="Times New Roman" w:hAnsi="Consolas" w:cs="Times New Roman"/>
+          <w:color w:val="384887"/>
+          <w:sz w:val="21"/>
+          <w:szCs w:val="21"/>
+        </w:rPr>
+        <w:t># Define the file path to the CSV file</w:t>
+      </w:r>
+    </w:p>
+    <w:p>
+      <w:pPr>
+        <w:shd w:val="clear" w:color="auto" w:fill="000C18"/>
+        <w:spacing w:after="0" w:line="285" w:lineRule="atLeast"/>
+        <w:rPr>
+          <w:rFonts w:ascii="Consolas" w:eastAsia="Times New Roman" w:hAnsi="Consolas" w:cs="Times New Roman"/>
+          <w:color w:val="6688CC"/>
+          <w:sz w:val="21"/>
+          <w:szCs w:val="21"/>
+        </w:rPr>
+      </w:pPr>
+      <w:r>
+        <w:rPr>
+          <w:rFonts w:ascii="Consolas" w:eastAsia="Times New Roman" w:hAnsi="Consolas" w:cs="Times New Roman"/>
+          <w:color w:val="6688CC"/>
+          <w:sz w:val="21"/>
+          <w:szCs w:val="21"/>
+        </w:rPr>
+        <w:t xml:space="preserve">    data </w:t>
+      </w:r>
+      <w:r>
+        <w:rPr>
+          <w:rFonts w:ascii="Consolas" w:eastAsia="Times New Roman" w:hAnsi="Consolas" w:cs="Times New Roman"/>
+          <w:color w:val="225588"/>
+          <w:sz w:val="21"/>
+          <w:szCs w:val="21"/>
+        </w:rPr>
+        <w:t>=</w:t>
+      </w:r>
+      <w:r>
+        <w:rPr>
+          <w:rFonts w:ascii="Consolas" w:eastAsia="Times New Roman" w:hAnsi="Consolas" w:cs="Times New Roman"/>
+          <w:color w:val="6688CC"/>
+          <w:sz w:val="21"/>
+          <w:szCs w:val="21"/>
+        </w:rPr>
+        <w:t xml:space="preserve"> </w:t>
+      </w:r>
+      <w:r>
+        <w:rPr>
+          <w:rFonts w:ascii="Consolas" w:eastAsia="Times New Roman" w:hAnsi="Consolas" w:cs="Times New Roman"/>
+          <w:color w:val="DDBB88"/>
+          <w:sz w:val="21"/>
+          <w:szCs w:val="21"/>
+        </w:rPr>
+        <w:t>load_data</w:t>
+      </w:r>
+      <w:r>
+        <w:rPr>
+          <w:rFonts w:ascii="Consolas" w:eastAsia="Times New Roman" w:hAnsi="Consolas" w:cs="Times New Roman"/>
+          <w:color w:val="6688CC"/>
+          <w:sz w:val="21"/>
+          <w:szCs w:val="21"/>
+        </w:rPr>
+        <w:t>(filepath)  </w:t>
+      </w:r>
+      <w:r>
+        <w:rPr>
+          <w:rFonts w:ascii="Consolas" w:eastAsia="Times New Roman" w:hAnsi="Consolas" w:cs="Times New Roman"/>
+          <w:color w:val="384887"/>
+          <w:sz w:val="21"/>
+          <w:szCs w:val="21"/>
+        </w:rPr>
+        <w:t># Load and process the data from the CSV file</w:t>
+      </w:r>
+    </w:p>
+    <w:p>
+      <w:pPr>
+        <w:shd w:val="clear" w:color="auto" w:fill="000C18"/>
+        <w:spacing w:after="0" w:line="285" w:lineRule="atLeast"/>
+        <w:rPr>
+          <w:rFonts w:ascii="Consolas" w:eastAsia="Times New Roman" w:hAnsi="Consolas" w:cs="Times New Roman"/>
+          <w:color w:val="6688CC"/>
+          <w:sz w:val="21"/>
+          <w:szCs w:val="21"/>
+        </w:rPr>
+      </w:pPr>
+      <w:r>
+        <w:rPr>
+          <w:rFonts w:ascii="Consolas" w:eastAsia="Times New Roman" w:hAnsi="Consolas" w:cs="Times New Roman"/>
+          <w:color w:val="6688CC"/>
+          <w:sz w:val="21"/>
+          <w:szCs w:val="21"/>
+        </w:rPr>
+        <w:t xml:space="preserve">    means, std_devs, probabilities </w:t>
+      </w:r>
+      <w:r>
+        <w:rPr>
+          <w:rFonts w:ascii="Consolas" w:eastAsia="Times New Roman" w:hAnsi="Consolas" w:cs="Times New Roman"/>
+          <w:color w:val="225588"/>
+          <w:sz w:val="21"/>
+          <w:szCs w:val="21"/>
+        </w:rPr>
+        <w:t>=</w:t>
+      </w:r>
+      <w:r>
+        <w:rPr>
+          <w:rFonts w:ascii="Consolas" w:eastAsia="Times New Roman" w:hAnsi="Consolas" w:cs="Times New Roman"/>
+          <w:color w:val="6688CC"/>
+          <w:sz w:val="21"/>
+          <w:szCs w:val="21"/>
+        </w:rPr>
+        <w:t xml:space="preserve"> </w:t>
+      </w:r>
+      <w:r>
+        <w:rPr>
+          <w:rFonts w:ascii="Consolas" w:eastAsia="Times New Roman" w:hAnsi="Consolas" w:cs="Times New Roman"/>
+          <w:color w:val="DDBB88"/>
+          <w:sz w:val="21"/>
+          <w:szCs w:val="21"/>
+        </w:rPr>
+        <w:t>calculate_statistics</w:t>
+      </w:r>
+      <w:r>
+        <w:rPr>
+          <w:rFonts w:ascii="Consolas" w:eastAsia="Times New Roman" w:hAnsi="Consolas" w:cs="Times New Roman"/>
+          <w:color w:val="6688CC"/>
+          <w:sz w:val="21"/>
+          <w:szCs w:val="21"/>
+        </w:rPr>
+        <w:t>(data)  </w:t>
+      </w:r>
+      <w:r>
+        <w:rPr>
+          <w:rFonts w:ascii="Consolas" w:eastAsia="Times New Roman" w:hAnsi="Consolas" w:cs="Times New Roman"/>
+          <w:color w:val="384887"/>
+          <w:sz w:val="21"/>
+          <w:szCs w:val="21"/>
+        </w:rPr>
+        <w:t># Calculate statistics from the processed data</w:t>
+      </w:r>
+    </w:p>
+    <w:p>
+      <w:pPr>
+        <w:shd w:val="clear" w:color="auto" w:fill="000C18"/>
+        <w:spacing w:after="0" w:line="285" w:lineRule="atLeast"/>
+        <w:rPr>
+          <w:rFonts w:ascii="Consolas" w:eastAsia="Times New Roman" w:hAnsi="Consolas" w:cs="Times New Roman"/>
+          <w:color w:val="6688CC"/>
+          <w:sz w:val="21"/>
+          <w:szCs w:val="21"/>
+        </w:rPr>
+      </w:pPr>
+    </w:p>
+    <w:p>
+      <w:pPr>
+        <w:shd w:val="clear" w:color="auto" w:fill="000C18"/>
+        <w:spacing w:after="0" w:line="285" w:lineRule="atLeast"/>
+        <w:rPr>
+          <w:rFonts w:ascii="Consolas" w:eastAsia="Times New Roman" w:hAnsi="Consolas" w:cs="Times New Roman"/>
+          <w:color w:val="6688CC"/>
+          <w:sz w:val="21"/>
+          <w:szCs w:val="21"/>
+        </w:rPr>
+      </w:pPr>
+      <w:r>
+        <w:rPr>
+          <w:rFonts w:ascii="Consolas" w:eastAsia="Times New Roman" w:hAnsi="Consolas" w:cs="Times New Roman"/>
+          <w:color w:val="6688CC"/>
+          <w:sz w:val="21"/>
+          <w:szCs w:val="21"/>
+        </w:rPr>
+        <w:t xml:space="preserve">    </w:t>
+      </w:r>
+      <w:r>
+        <w:rPr>
+          <w:rFonts w:ascii="Consolas" w:eastAsia="Times New Roman" w:hAnsi="Consolas" w:cs="Times New Roman"/>
+          <w:color w:val="384887"/>
+          <w:sz w:val="21"/>
+          <w:szCs w:val="21"/>
+        </w:rPr>
+        <w:t># Plotting the results using the plot function</w:t>
+      </w:r>
+    </w:p>
+    <w:p>
+      <w:pPr>
+        <w:shd w:val="clear" w:color="auto" w:fill="000C18"/>
+        <w:spacing w:after="0" w:line="285" w:lineRule="atLeast"/>
+        <w:rPr>
+          <w:rFonts w:ascii="Consolas" w:eastAsia="Times New Roman" w:hAnsi="Consolas" w:cs="Times New Roman"/>
+          <w:color w:val="6688CC"/>
+          <w:sz w:val="21"/>
+          <w:szCs w:val="21"/>
+        </w:rPr>
+      </w:pPr>
+      <w:r>
+        <w:rPr>
+          <w:rFonts w:ascii="Consolas" w:eastAsia="Times New Roman" w:hAnsi="Consolas" w:cs="Times New Roman"/>
+          <w:color w:val="6688CC"/>
+          <w:sz w:val="21"/>
+          <w:szCs w:val="21"/>
+        </w:rPr>
+        <w:t xml:space="preserve">    </w:t>
+      </w:r>
+      <w:r>
+        <w:rPr>
+          <w:rFonts w:ascii="Consolas" w:eastAsia="Times New Roman" w:hAnsi="Consolas" w:cs="Times New Roman"/>
+          <w:color w:val="DDBB88"/>
+          <w:sz w:val="21"/>
+          <w:szCs w:val="21"/>
+        </w:rPr>
+        <w:t>plot_data</w:t>
+      </w:r>
+      <w:r>
+        <w:rPr>
+          <w:rFonts w:ascii="Consolas" w:eastAsia="Times New Roman" w:hAnsi="Consolas" w:cs="Times New Roman"/>
+          <w:color w:val="6688CC"/>
+          <w:sz w:val="21"/>
+          <w:szCs w:val="21"/>
+        </w:rPr>
+        <w:t xml:space="preserve">(means, </w:t>
+      </w:r>
+      <w:r>
+        <w:rPr>
+          <w:rFonts w:ascii="Consolas" w:eastAsia="Times New Roman" w:hAnsi="Consolas" w:cs="Times New Roman"/>
+          <w:color w:val="22AA44"/>
+          <w:sz w:val="21"/>
+          <w:szCs w:val="21"/>
+        </w:rPr>
+        <w:t>'Yearly Mean Sale Prices'</w:t>
+      </w:r>
+      <w:r>
+        <w:rPr>
+          <w:rFonts w:ascii="Consolas" w:eastAsia="Times New Roman" w:hAnsi="Consolas" w:cs="Times New Roman"/>
+          <w:color w:val="6688CC"/>
+          <w:sz w:val="21"/>
+          <w:szCs w:val="21"/>
+        </w:rPr>
+        <w:t xml:space="preserve">, </w:t>
+      </w:r>
+      <w:r>
+        <w:rPr>
+          <w:rFonts w:ascii="Consolas" w:eastAsia="Times New Roman" w:hAnsi="Consolas" w:cs="Times New Roman"/>
+          <w:color w:val="22AA44"/>
+          <w:sz w:val="21"/>
+          <w:szCs w:val="21"/>
+        </w:rPr>
+        <w:t>'Mean Price ($)'</w:t>
+      </w:r>
+      <w:r>
+        <w:rPr>
+          <w:rFonts w:ascii="Consolas" w:eastAsia="Times New Roman" w:hAnsi="Consolas" w:cs="Times New Roman"/>
+          <w:color w:val="6688CC"/>
+          <w:sz w:val="21"/>
+          <w:szCs w:val="21"/>
+        </w:rPr>
+        <w:t>)</w:t>
+      </w:r>
+    </w:p>
+    <w:p>
+      <w:pPr>
+        <w:shd w:val="clear" w:color="auto" w:fill="000C18"/>
+        <w:spacing w:after="0" w:line="285" w:lineRule="atLeast"/>
+        <w:rPr>
+          <w:rFonts w:ascii="Consolas" w:eastAsia="Times New Roman" w:hAnsi="Consolas" w:cs="Times New Roman"/>
+          <w:color w:val="6688CC"/>
+          <w:sz w:val="21"/>
+          <w:szCs w:val="21"/>
+        </w:rPr>
+      </w:pPr>
+      <w:r>
+        <w:rPr>
+          <w:rFonts w:ascii="Consolas" w:eastAsia="Times New Roman" w:hAnsi="Consolas" w:cs="Times New Roman"/>
+          <w:color w:val="6688CC"/>
+          <w:sz w:val="21"/>
+          <w:szCs w:val="21"/>
+        </w:rPr>
+        <w:t xml:space="preserve">    </w:t>
+      </w:r>
+      <w:r>
+        <w:rPr>
+          <w:rFonts w:ascii="Consolas" w:eastAsia="Times New Roman" w:hAnsi="Consolas" w:cs="Times New Roman"/>
+          <w:color w:val="DDBB88"/>
+          <w:sz w:val="21"/>
+          <w:szCs w:val="21"/>
+        </w:rPr>
+        <w:t>plot_data</w:t>
+      </w:r>
+      <w:r>
+        <w:rPr>
+          <w:rFonts w:ascii="Consolas" w:eastAsia="Times New Roman" w:hAnsi="Consolas" w:cs="Times New Roman"/>
+          <w:color w:val="6688CC"/>
+          <w:sz w:val="21"/>
+          <w:szCs w:val="21"/>
+        </w:rPr>
+        <w:t xml:space="preserve">(std_devs, </w:t>
+      </w:r>
+      <w:r>
+        <w:rPr>
+          <w:rFonts w:ascii="Consolas" w:eastAsia="Times New Roman" w:hAnsi="Consolas" w:cs="Times New Roman"/>
+          <w:color w:val="22AA44"/>
+          <w:sz w:val="21"/>
+          <w:szCs w:val="21"/>
+        </w:rPr>
+        <w:t>'Yearly Standard Deviation of Sale Prices'</w:t>
+      </w:r>
+      <w:r>
+        <w:rPr>
+          <w:rFonts w:ascii="Consolas" w:eastAsia="Times New Roman" w:hAnsi="Consolas" w:cs="Times New Roman"/>
+          <w:color w:val="6688CC"/>
+          <w:sz w:val="21"/>
+          <w:szCs w:val="21"/>
+        </w:rPr>
+        <w:t xml:space="preserve">, </w:t>
+      </w:r>
+      <w:r>
+        <w:rPr>
+          <w:rFonts w:ascii="Consolas" w:eastAsia="Times New Roman" w:hAnsi="Consolas" w:cs="Times New Roman"/>
+          <w:color w:val="22AA44"/>
+          <w:sz w:val="21"/>
+          <w:szCs w:val="21"/>
+        </w:rPr>
+        <w:t>'Standard Deviation ($)'</w:t>
+      </w:r>
+      <w:r>
+        <w:rPr>
+          <w:rFonts w:ascii="Consolas" w:eastAsia="Times New Roman" w:hAnsi="Consolas" w:cs="Times New Roman"/>
+          <w:color w:val="6688CC"/>
+          <w:sz w:val="21"/>
+          <w:szCs w:val="21"/>
+        </w:rPr>
+        <w:t>)</w:t>
+      </w:r>
+    </w:p>
+    <w:p>
+      <w:pPr>
+        <w:shd w:val="clear" w:color="auto" w:fill="000C18"/>
+        <w:spacing w:after="0" w:line="285" w:lineRule="atLeast"/>
+        <w:rPr>
+          <w:rFonts w:ascii="Consolas" w:eastAsia="Times New Roman" w:hAnsi="Consolas" w:cs="Times New Roman"/>
+          <w:color w:val="6688CC"/>
+          <w:sz w:val="21"/>
+          <w:szCs w:val="21"/>
+        </w:rPr>
+      </w:pPr>
+      <w:r>
+        <w:rPr>
+          <w:rFonts w:ascii="Consolas" w:eastAsia="Times New Roman" w:hAnsi="Consolas" w:cs="Times New Roman"/>
+          <w:color w:val="6688CC"/>
+          <w:sz w:val="21"/>
+          <w:szCs w:val="21"/>
+        </w:rPr>
+        <w:t xml:space="preserve">    </w:t>
+      </w:r>
+      <w:r>
+        <w:rPr>
+          <w:rFonts w:ascii="Consolas" w:eastAsia="Times New Roman" w:hAnsi="Consolas" w:cs="Times New Roman"/>
+          <w:color w:val="DDBB88"/>
+          <w:sz w:val="21"/>
+          <w:szCs w:val="21"/>
+        </w:rPr>
+        <w:t>plot_data</w:t>
+      </w:r>
+      <w:r>
+        <w:rPr>
+          <w:rFonts w:ascii="Consolas" w:eastAsia="Times New Roman" w:hAnsi="Consolas" w:cs="Times New Roman"/>
+          <w:color w:val="6688CC"/>
+          <w:sz w:val="21"/>
+          <w:szCs w:val="21"/>
+        </w:rPr>
+        <w:t xml:space="preserve">(probabilities, </w:t>
+      </w:r>
+      <w:r>
+        <w:rPr>
+          <w:rFonts w:ascii="Consolas" w:eastAsia="Times New Roman" w:hAnsi="Consolas" w:cs="Times New Roman"/>
+          <w:color w:val="22AA44"/>
+          <w:sz w:val="21"/>
+          <w:szCs w:val="21"/>
+        </w:rPr>
+        <w:t>'Probability of Sale Price Between $200,000 and $300,000'</w:t>
+      </w:r>
+      <w:r>
+        <w:rPr>
+          <w:rFonts w:ascii="Consolas" w:eastAsia="Times New Roman" w:hAnsi="Consolas" w:cs="Times New Roman"/>
+          <w:color w:val="6688CC"/>
+          <w:sz w:val="21"/>
+          <w:szCs w:val="21"/>
+        </w:rPr>
+        <w:t xml:space="preserve">, </w:t>
+      </w:r>
+      <w:r>
+        <w:rPr>
+          <w:rFonts w:ascii="Consolas" w:eastAsia="Times New Roman" w:hAnsi="Consolas" w:cs="Times New Roman"/>
+          <w:color w:val="22AA44"/>
+          <w:sz w:val="21"/>
+          <w:szCs w:val="21"/>
+        </w:rPr>
+        <w:t>'Probability'</w:t>
+      </w:r>
+      <w:r>
+        <w:rPr>
+          <w:rFonts w:ascii="Consolas" w:eastAsia="Times New Roman" w:hAnsi="Consolas" w:cs="Times New Roman"/>
+          <w:color w:val="6688CC"/>
+          <w:sz w:val="21"/>
+          <w:szCs w:val="21"/>
+        </w:rPr>
+        <w:t>)</w:t>
+      </w:r>
+    </w:p>
+    <w:p>
+      <w:pPr>
+        <w:shd w:val="clear" w:color="auto" w:fill="000C18"/>
+        <w:spacing w:after="0" w:line="285" w:lineRule="atLeast"/>
+        <w:rPr>
+          <w:rFonts w:ascii="Consolas" w:eastAsia="Times New Roman" w:hAnsi="Consolas" w:cs="Times New Roman"/>
+          <w:color w:val="6688CC"/>
+          <w:sz w:val="21"/>
+          <w:szCs w:val="21"/>
+        </w:rPr>
+      </w:pPr>
+    </w:p>
+    <w:p>
+      <w:pPr>
+        <w:shd w:val="clear" w:color="auto" w:fill="000C18"/>
+        <w:spacing w:after="0" w:line="285" w:lineRule="atLeast"/>
+        <w:rPr>
+          <w:rFonts w:ascii="Consolas" w:eastAsia="Times New Roman" w:hAnsi="Consolas" w:cs="Times New Roman"/>
+          <w:color w:val="6688CC"/>
+          <w:sz w:val="21"/>
+          <w:szCs w:val="21"/>
+        </w:rPr>
+      </w:pPr>
+      <w:r>
+        <w:rPr>
+          <w:rFonts w:ascii="Consolas" w:eastAsia="Times New Roman" w:hAnsi="Consolas" w:cs="Times New Roman"/>
+          <w:color w:val="384887"/>
+          <w:sz w:val="21"/>
+          <w:szCs w:val="21"/>
+        </w:rPr>
+        <w:t># Checking if the script is run as the main program and not as a module</w:t>
+      </w:r>
+    </w:p>
+    <w:p>
+      <w:pPr>
+        <w:shd w:val="clear" w:color="auto" w:fill="000C18"/>
+        <w:spacing w:after="0" w:line="285" w:lineRule="atLeast"/>
+        <w:rPr>
+          <w:rFonts w:ascii="Consolas" w:eastAsia="Times New Roman" w:hAnsi="Consolas" w:cs="Times New Roman"/>
+          <w:color w:val="6688CC"/>
+          <w:sz w:val="21"/>
+          <w:szCs w:val="21"/>
+        </w:rPr>
+      </w:pPr>
+      <w:r>
+        <w:rPr>
+          <w:rFonts w:ascii="Consolas" w:eastAsia="Times New Roman" w:hAnsi="Consolas" w:cs="Times New Roman"/>
+          <w:color w:val="225588"/>
+          <w:sz w:val="21"/>
+          <w:szCs w:val="21"/>
+        </w:rPr>
+        <w:t>if</w:t>
+      </w:r>
+      <w:r>
+        <w:rPr>
+          <w:rFonts w:ascii="Consolas" w:eastAsia="Times New Roman" w:hAnsi="Consolas" w:cs="Times New Roman"/>
+          <w:color w:val="6688CC"/>
+          <w:sz w:val="21"/>
+          <w:szCs w:val="21"/>
+        </w:rPr>
+        <w:t xml:space="preserve"> __name__ </w:t>
+      </w:r>
+      <w:r>
+        <w:rPr>
+          <w:rFonts w:ascii="Consolas" w:eastAsia="Times New Roman" w:hAnsi="Consolas" w:cs="Times New Roman"/>
+          <w:color w:val="225588"/>
+          <w:sz w:val="21"/>
+          <w:szCs w:val="21"/>
+        </w:rPr>
+        <w:t>==</w:t>
+      </w:r>
+      <w:r>
+        <w:rPr>
+          <w:rFonts w:ascii="Consolas" w:eastAsia="Times New Roman" w:hAnsi="Consolas" w:cs="Times New Roman"/>
+          <w:color w:val="6688CC"/>
+          <w:sz w:val="21"/>
+          <w:szCs w:val="21"/>
+        </w:rPr>
+        <w:t xml:space="preserve"> </w:t>
+      </w:r>
+      <w:r>
+        <w:rPr>
+          <w:rFonts w:ascii="Consolas" w:eastAsia="Times New Roman" w:hAnsi="Consolas" w:cs="Times New Roman"/>
+          <w:color w:val="22AA44"/>
+          <w:sz w:val="21"/>
+          <w:szCs w:val="21"/>
+        </w:rPr>
+        <w:t>"__main__"</w:t>
+      </w:r>
+      <w:r>
+        <w:rPr>
+          <w:rFonts w:ascii="Consolas" w:eastAsia="Times New Roman" w:hAnsi="Consolas" w:cs="Times New Roman"/>
+          <w:color w:val="6688CC"/>
+          <w:sz w:val="21"/>
+          <w:szCs w:val="21"/>
+        </w:rPr>
+        <w:t>:</w:t>
+      </w:r>
+    </w:p>
+    <w:p>
+      <w:pPr>
+        <w:shd w:val="clear" w:color="auto" w:fill="000C18"/>
+        <w:spacing w:after="0" w:line="285" w:lineRule="atLeast"/>
+        <w:rPr>
+          <w:rFonts w:ascii="Consolas" w:eastAsia="Times New Roman" w:hAnsi="Consolas" w:cs="Times New Roman"/>
+          <w:color w:val="6688CC"/>
+          <w:sz w:val="21"/>
+          <w:szCs w:val="21"/>
+        </w:rPr>
+      </w:pPr>
+      <w:r>
+        <w:rPr>
+          <w:rFonts w:ascii="Consolas" w:eastAsia="Times New Roman" w:hAnsi="Consolas" w:cs="Times New Roman"/>
+          <w:color w:val="6688CC"/>
+          <w:sz w:val="21"/>
+          <w:szCs w:val="21"/>
+        </w:rPr>
+        <w:t xml:space="preserve">    </w:t>
+      </w:r>
+      <w:r>
+        <w:rPr>
+          <w:rFonts w:ascii="Consolas" w:eastAsia="Times New Roman" w:hAnsi="Consolas" w:cs="Times New Roman"/>
+          <w:color w:val="DDBB88"/>
+          <w:sz w:val="21"/>
+          <w:szCs w:val="21"/>
+        </w:rPr>
+        <w:t>main</w:t>
+      </w:r>
+      <w:r>
+        <w:rPr>
+          <w:rFonts w:ascii="Consolas" w:eastAsia="Times New Roman" w:hAnsi="Consolas" w:cs="Times New Roman"/>
+          <w:color w:val="6688CC"/>
+          <w:sz w:val="21"/>
+          <w:szCs w:val="21"/>
+        </w:rPr>
+        <w:t>()</w:t>
+      </w:r>
+    </w:p>
+    <w:p>
+      <w:pPr>
+        <w:shd w:val="clear" w:color="auto" w:fill="000C18"/>
+        <w:spacing w:after="0" w:line="285" w:lineRule="atLeast"/>
+        <w:rPr>
+          <w:rFonts w:ascii="Consolas" w:eastAsia="Times New Roman" w:hAnsi="Consolas" w:cs="Times New Roman"/>
+          <w:color w:val="6688CC"/>
+          <w:sz w:val="21"/>
+          <w:szCs w:val="21"/>
         </w:rPr>
       </w:pPr>
     </w:p>

</xml_diff>